<commit_message>
More Smoke Chamber Research
</commit_message>
<xml_diff>
--- a/ResearchMaterials/Smoke Chamber Design Research.docx
+++ b/ResearchMaterials/Smoke Chamber Design Research.docx
@@ -1,9 +1,12 @@
 
 <file path=word/document.xml><?xml version="1.0" encoding="utf-8"?>
-<w:document xmlns:wpc="http://schemas.microsoft.com/office/word/2010/wordprocessingCanvas" xmlns:cx="http://schemas.microsoft.com/office/drawing/2014/chartex" xmlns:cx1="http://schemas.microsoft.com/office/drawing/2015/9/8/chartex" xmlns:mc="http://schemas.openxmlformats.org/markup-compatibility/2006" xmlns:o="urn:schemas-microsoft-com:office:office" xmlns:r="http://schemas.openxmlformats.org/officeDocument/2006/relationships" xmlns:m="http://schemas.openxmlformats.org/officeDocument/2006/math" xmlns:v="urn:schemas-microsoft-com:vml" xmlns:wp14="http://schemas.microsoft.com/office/word/2010/wordprocessingDrawing" xmlns:wp="http://schemas.openxmlformats.org/drawingml/2006/wordprocessingDrawing" xmlns:w10="urn:schemas-microsoft-com:office:word" xmlns:w="http://schemas.openxmlformats.org/wordprocessingml/2006/main" xmlns:w14="http://schemas.microsoft.com/office/word/2010/wordml" xmlns:w15="http://schemas.microsoft.com/office/word/2012/wordml" xmlns:w16se="http://schemas.microsoft.com/office/word/2015/wordml/symex" xmlns:wpg="http://schemas.microsoft.com/office/word/2010/wordprocessingGroup" xmlns:wpi="http://schemas.microsoft.com/office/word/2010/wordprocessingInk" xmlns:wne="http://schemas.microsoft.com/office/word/2006/wordml" xmlns:wps="http://schemas.microsoft.com/office/word/2010/wordprocessingShape" mc:Ignorable="w14 w15 w16se wp14">
+<w:document xmlns:wpc="http://schemas.microsoft.com/office/word/2010/wordprocessingCanvas" xmlns:cx="http://schemas.microsoft.com/office/drawing/2014/chartex" xmlns:cx1="http://schemas.microsoft.com/office/drawing/2015/9/8/chartex" xmlns:cx2="http://schemas.microsoft.com/office/drawing/2015/10/21/chartex" xmlns:cx3="http://schemas.microsoft.com/office/drawing/2016/5/9/chartex" xmlns:cx4="http://schemas.microsoft.com/office/drawing/2016/5/10/chartex" xmlns:cx5="http://schemas.microsoft.com/office/drawing/2016/5/11/chartex" xmlns:mc="http://schemas.openxmlformats.org/markup-compatibility/2006" xmlns:o="urn:schemas-microsoft-com:office:office" xmlns:r="http://schemas.openxmlformats.org/officeDocument/2006/relationships" xmlns:m="http://schemas.openxmlformats.org/officeDocument/2006/math" xmlns:v="urn:schemas-microsoft-com:vml" xmlns:wp14="http://schemas.microsoft.com/office/word/2010/wordprocessingDrawing" xmlns:wp="http://schemas.openxmlformats.org/drawingml/2006/wordprocessingDrawing" xmlns:w10="urn:schemas-microsoft-com:office:word" xmlns:w="http://schemas.openxmlformats.org/wordprocessingml/2006/main" xmlns:w14="http://schemas.microsoft.com/office/word/2010/wordml" xmlns:w15="http://schemas.microsoft.com/office/word/2012/wordml" xmlns:w16se="http://schemas.microsoft.com/office/word/2015/wordml/symex" xmlns:wpg="http://schemas.microsoft.com/office/word/2010/wordprocessingGroup" xmlns:wpi="http://schemas.microsoft.com/office/word/2010/wordprocessingInk" xmlns:wne="http://schemas.microsoft.com/office/word/2006/wordml" xmlns:wps="http://schemas.microsoft.com/office/word/2010/wordprocessingShape" mc:Ignorable="w14 w15 w16se wp14">
   <w:body>
     <w:p>
       <w:pPr>
+        <w:tabs>
+          <w:tab w:val="left" w:pos="720"/>
+        </w:tabs>
         <w:jc w:val="both"/>
         <w:rPr>
           <w:rFonts w:ascii="Times New Roman" w:hAnsi="Times New Roman" w:cs="Times New Roman"/>
@@ -24,6 +27,9 @@
     </w:p>
     <w:p>
       <w:pPr>
+        <w:tabs>
+          <w:tab w:val="left" w:pos="720"/>
+        </w:tabs>
         <w:jc w:val="both"/>
         <w:rPr>
           <w:rFonts w:ascii="Times New Roman" w:hAnsi="Times New Roman" w:cs="Times New Roman"/>
@@ -37,7 +43,23 @@
           <w:sz w:val="24"/>
           <w:szCs w:val="24"/>
         </w:rPr>
-        <w:t>The S.M.A.R.T. Alarm system employs the use of Photoelectric Sensors in order to detect smoke. The use of these sensors requires the design and implementation of a “Smoke Chamber”</w:t>
+        <w:t>The S.M.A.R.T. Alarm system employs the use of</w:t>
+      </w:r>
+      <w:r>
+        <w:rPr>
+          <w:rFonts w:ascii="Times New Roman" w:hAnsi="Times New Roman" w:cs="Times New Roman"/>
+          <w:sz w:val="24"/>
+          <w:szCs w:val="24"/>
+        </w:rPr>
+        <w:t xml:space="preserve"> Photoelectric Sensors </w:t>
+      </w:r>
+      <w:r>
+        <w:rPr>
+          <w:rFonts w:ascii="Times New Roman" w:hAnsi="Times New Roman" w:cs="Times New Roman"/>
+          <w:sz w:val="24"/>
+          <w:szCs w:val="24"/>
+        </w:rPr>
+        <w:t>to detect smoke. The use of these sensors requires the design and implementation of a “Smoke Chamber”</w:t>
       </w:r>
       <w:r>
         <w:rPr>
@@ -170,6 +192,9 @@
     </w:p>
     <w:p>
       <w:pPr>
+        <w:tabs>
+          <w:tab w:val="left" w:pos="720"/>
+        </w:tabs>
         <w:jc w:val="both"/>
         <w:rPr>
           <w:rFonts w:ascii="Times New Roman" w:hAnsi="Times New Roman" w:cs="Times New Roman"/>
@@ -190,6 +215,9 @@
     </w:p>
     <w:p>
       <w:pPr>
+        <w:tabs>
+          <w:tab w:val="left" w:pos="720"/>
+        </w:tabs>
         <w:jc w:val="both"/>
         <w:rPr>
           <w:rFonts w:ascii="Times New Roman" w:hAnsi="Times New Roman" w:cs="Times New Roman"/>
@@ -211,11 +239,46 @@
           <w:sz w:val="24"/>
           <w:szCs w:val="24"/>
         </w:rPr>
-        <w:t xml:space="preserve">The IR LED used for the purpose of measuring smoke presence in the Smoke Chamber serves as a low power option for transmitting the IR light meant to be received by the photodiode. This component must also provide the ability to emit the light normal to sensor, in order to avoid wear and tear that is associated with bending the leads of the component. The wavelength of the light transmitted should also match the wavelength of peak sensitivity for the photodiode, to ensure that the sensor will work. </w:t>
+        <w:t>Th</w:t>
+      </w:r>
+      <w:r>
+        <w:rPr>
+          <w:rFonts w:ascii="Times New Roman" w:hAnsi="Times New Roman" w:cs="Times New Roman"/>
+          <w:sz w:val="24"/>
+          <w:szCs w:val="24"/>
+        </w:rPr>
+        <w:t>e IR LED used for</w:t>
+      </w:r>
+      <w:r>
+        <w:rPr>
+          <w:rFonts w:ascii="Times New Roman" w:hAnsi="Times New Roman" w:cs="Times New Roman"/>
+          <w:sz w:val="24"/>
+          <w:szCs w:val="24"/>
+        </w:rPr>
+        <w:t xml:space="preserve"> measuring smoke presence in the Smoke Chamber serves as a low power option for transmitting the IR light meant to be received by the photodiode. This component must also provide the ability to emit the l</w:t>
+      </w:r>
+      <w:r>
+        <w:rPr>
+          <w:rFonts w:ascii="Times New Roman" w:hAnsi="Times New Roman" w:cs="Times New Roman"/>
+          <w:sz w:val="24"/>
+          <w:szCs w:val="24"/>
+        </w:rPr>
+        <w:t xml:space="preserve">ight normal to sensor, </w:t>
+      </w:r>
+      <w:r>
+        <w:rPr>
+          <w:rFonts w:ascii="Times New Roman" w:hAnsi="Times New Roman" w:cs="Times New Roman"/>
+          <w:sz w:val="24"/>
+          <w:szCs w:val="24"/>
+        </w:rPr>
+        <w:t xml:space="preserve">to avoid wear and tear that is associated with bending the leads of the component. The wavelength of the light transmitted should also match the wavelength of peak sensitivity for the photodiode, to ensure that the sensor will work. </w:t>
       </w:r>
     </w:p>
     <w:p>
       <w:pPr>
+        <w:tabs>
+          <w:tab w:val="left" w:pos="720"/>
+        </w:tabs>
         <w:jc w:val="both"/>
         <w:rPr>
           <w:rFonts w:ascii="Times New Roman" w:hAnsi="Times New Roman" w:cs="Times New Roman"/>
@@ -230,12 +293,1609 @@
           <w:b/>
           <w:sz w:val="24"/>
           <w:szCs w:val="24"/>
-        </w:rPr>
-        <w:t>Photodiode</w:t>
-      </w:r>
+          <w:highlight w:val="yellow"/>
+        </w:rPr>
+        <w:t>Table #: Comparison of 3 Infrared LED Parts</w:t>
+      </w:r>
+    </w:p>
+    <w:tbl>
+      <w:tblPr>
+        <w:tblStyle w:val="TableGrid"/>
+        <w:tblW w:w="0" w:type="auto"/>
+        <w:tblLook w:val="04A0" w:firstRow="1" w:lastRow="0" w:firstColumn="1" w:lastColumn="0" w:noHBand="0" w:noVBand="1"/>
+      </w:tblPr>
+      <w:tblGrid>
+        <w:gridCol w:w="2605"/>
+        <w:gridCol w:w="2069"/>
+        <w:gridCol w:w="2338"/>
+        <w:gridCol w:w="2338"/>
+      </w:tblGrid>
+      <w:tr>
+        <w:tc>
+          <w:tcPr>
+            <w:tcW w:w="2605" w:type="dxa"/>
+            <w:shd w:val="clear" w:color="auto" w:fill="AEAAAA" w:themeFill="background2" w:themeFillShade="BF"/>
+          </w:tcPr>
+          <w:p>
+            <w:pPr>
+              <w:tabs>
+                <w:tab w:val="left" w:pos="720"/>
+              </w:tabs>
+              <w:jc w:val="center"/>
+              <w:rPr>
+                <w:rFonts w:ascii="Times New Roman" w:hAnsi="Times New Roman" w:cs="Times New Roman"/>
+                <w:b/>
+                <w:sz w:val="24"/>
+                <w:szCs w:val="24"/>
+              </w:rPr>
+            </w:pPr>
+            <w:r>
+              <w:rPr>
+                <w:rFonts w:ascii="Times New Roman" w:hAnsi="Times New Roman" w:cs="Times New Roman"/>
+                <w:b/>
+                <w:sz w:val="24"/>
+                <w:szCs w:val="24"/>
+              </w:rPr>
+              <w:t>Feature</w:t>
+            </w:r>
+          </w:p>
+        </w:tc>
+        <w:tc>
+          <w:tcPr>
+            <w:tcW w:w="2069" w:type="dxa"/>
+            <w:shd w:val="clear" w:color="auto" w:fill="AEAAAA" w:themeFill="background2" w:themeFillShade="BF"/>
+          </w:tcPr>
+          <w:p>
+            <w:pPr>
+              <w:tabs>
+                <w:tab w:val="left" w:pos="720"/>
+              </w:tabs>
+              <w:jc w:val="center"/>
+              <w:rPr>
+                <w:rFonts w:ascii="Times New Roman" w:hAnsi="Times New Roman" w:cs="Times New Roman"/>
+                <w:b/>
+                <w:sz w:val="24"/>
+                <w:szCs w:val="24"/>
+              </w:rPr>
+            </w:pPr>
+            <w:r>
+              <w:rPr>
+                <w:rFonts w:ascii="Times New Roman" w:hAnsi="Times New Roman" w:cs="Times New Roman"/>
+                <w:b/>
+                <w:sz w:val="24"/>
+                <w:szCs w:val="24"/>
+              </w:rPr>
+              <w:t>Vishay TSKS5400S</w:t>
+            </w:r>
+          </w:p>
+        </w:tc>
+        <w:tc>
+          <w:tcPr>
+            <w:tcW w:w="2338" w:type="dxa"/>
+            <w:shd w:val="clear" w:color="auto" w:fill="AEAAAA" w:themeFill="background2" w:themeFillShade="BF"/>
+          </w:tcPr>
+          <w:p>
+            <w:pPr>
+              <w:tabs>
+                <w:tab w:val="left" w:pos="720"/>
+              </w:tabs>
+              <w:jc w:val="center"/>
+              <w:rPr>
+                <w:rFonts w:ascii="Times New Roman" w:hAnsi="Times New Roman" w:cs="Times New Roman"/>
+                <w:b/>
+                <w:sz w:val="24"/>
+                <w:szCs w:val="24"/>
+              </w:rPr>
+            </w:pPr>
+            <w:r>
+              <w:rPr>
+                <w:rFonts w:ascii="Times New Roman" w:hAnsi="Times New Roman" w:cs="Times New Roman"/>
+                <w:b/>
+                <w:sz w:val="24"/>
+                <w:szCs w:val="24"/>
+              </w:rPr>
+              <w:t>Fairchild QEE113</w:t>
+            </w:r>
+          </w:p>
+        </w:tc>
+        <w:tc>
+          <w:tcPr>
+            <w:tcW w:w="2338" w:type="dxa"/>
+            <w:shd w:val="clear" w:color="auto" w:fill="AEAAAA" w:themeFill="background2" w:themeFillShade="BF"/>
+          </w:tcPr>
+          <w:p>
+            <w:pPr>
+              <w:tabs>
+                <w:tab w:val="left" w:pos="720"/>
+              </w:tabs>
+              <w:jc w:val="center"/>
+              <w:rPr>
+                <w:rFonts w:ascii="Times New Roman" w:hAnsi="Times New Roman" w:cs="Times New Roman"/>
+                <w:b/>
+                <w:sz w:val="24"/>
+                <w:szCs w:val="24"/>
+              </w:rPr>
+            </w:pPr>
+            <w:r>
+              <w:rPr>
+                <w:rFonts w:ascii="Times New Roman" w:hAnsi="Times New Roman" w:cs="Times New Roman"/>
+                <w:b/>
+                <w:sz w:val="24"/>
+                <w:szCs w:val="24"/>
+              </w:rPr>
+              <w:t xml:space="preserve">OSRAM </w:t>
+            </w:r>
+            <w:proofErr w:type="spellStart"/>
+            <w:r>
+              <w:rPr>
+                <w:rFonts w:ascii="Times New Roman" w:hAnsi="Times New Roman" w:cs="Times New Roman"/>
+                <w:b/>
+                <w:sz w:val="24"/>
+                <w:szCs w:val="24"/>
+              </w:rPr>
+              <w:t>Opto</w:t>
+            </w:r>
+            <w:proofErr w:type="spellEnd"/>
+            <w:r>
+              <w:rPr>
+                <w:rFonts w:ascii="Times New Roman" w:hAnsi="Times New Roman" w:cs="Times New Roman"/>
+                <w:b/>
+                <w:sz w:val="24"/>
+                <w:szCs w:val="24"/>
+              </w:rPr>
+              <w:t xml:space="preserve"> SFH 4141</w:t>
+            </w:r>
+          </w:p>
+        </w:tc>
+      </w:tr>
+      <w:tr>
+        <w:tc>
+          <w:tcPr>
+            <w:tcW w:w="2605" w:type="dxa"/>
+          </w:tcPr>
+          <w:p>
+            <w:pPr>
+              <w:tabs>
+                <w:tab w:val="left" w:pos="720"/>
+              </w:tabs>
+              <w:jc w:val="center"/>
+              <w:rPr>
+                <w:rFonts w:ascii="Times New Roman" w:hAnsi="Times New Roman" w:cs="Times New Roman"/>
+                <w:b/>
+                <w:sz w:val="24"/>
+                <w:szCs w:val="24"/>
+              </w:rPr>
+            </w:pPr>
+            <w:r>
+              <w:rPr>
+                <w:rFonts w:ascii="Times New Roman" w:hAnsi="Times New Roman" w:cs="Times New Roman"/>
+                <w:b/>
+                <w:sz w:val="24"/>
+                <w:szCs w:val="24"/>
+              </w:rPr>
+              <w:t>Wavelength</w:t>
+            </w:r>
+          </w:p>
+        </w:tc>
+        <w:tc>
+          <w:tcPr>
+            <w:tcW w:w="2069" w:type="dxa"/>
+          </w:tcPr>
+          <w:p>
+            <w:pPr>
+              <w:tabs>
+                <w:tab w:val="left" w:pos="720"/>
+              </w:tabs>
+              <w:jc w:val="center"/>
+              <w:rPr>
+                <w:rFonts w:ascii="Times New Roman" w:hAnsi="Times New Roman" w:cs="Times New Roman"/>
+                <w:sz w:val="24"/>
+                <w:szCs w:val="24"/>
+              </w:rPr>
+            </w:pPr>
+            <w:r>
+              <w:rPr>
+                <w:rFonts w:ascii="Times New Roman" w:hAnsi="Times New Roman" w:cs="Times New Roman"/>
+                <w:sz w:val="24"/>
+                <w:szCs w:val="24"/>
+              </w:rPr>
+              <w:t>950 nm</w:t>
+            </w:r>
+          </w:p>
+        </w:tc>
+        <w:tc>
+          <w:tcPr>
+            <w:tcW w:w="2338" w:type="dxa"/>
+          </w:tcPr>
+          <w:p>
+            <w:pPr>
+              <w:tabs>
+                <w:tab w:val="left" w:pos="720"/>
+              </w:tabs>
+              <w:jc w:val="center"/>
+              <w:rPr>
+                <w:rFonts w:ascii="Times New Roman" w:hAnsi="Times New Roman" w:cs="Times New Roman"/>
+                <w:sz w:val="24"/>
+                <w:szCs w:val="24"/>
+              </w:rPr>
+            </w:pPr>
+            <w:r>
+              <w:rPr>
+                <w:rFonts w:ascii="Times New Roman" w:hAnsi="Times New Roman" w:cs="Times New Roman"/>
+                <w:sz w:val="24"/>
+                <w:szCs w:val="24"/>
+              </w:rPr>
+              <w:t>94</w:t>
+            </w:r>
+            <w:r>
+              <w:rPr>
+                <w:rFonts w:ascii="Times New Roman" w:hAnsi="Times New Roman" w:cs="Times New Roman"/>
+                <w:sz w:val="24"/>
+                <w:szCs w:val="24"/>
+              </w:rPr>
+              <w:t>5</w:t>
+            </w:r>
+            <w:r>
+              <w:rPr>
+                <w:rFonts w:ascii="Times New Roman" w:hAnsi="Times New Roman" w:cs="Times New Roman"/>
+                <w:sz w:val="24"/>
+                <w:szCs w:val="24"/>
+              </w:rPr>
+              <w:t xml:space="preserve"> nm</w:t>
+            </w:r>
+          </w:p>
+        </w:tc>
+        <w:tc>
+          <w:tcPr>
+            <w:tcW w:w="2338" w:type="dxa"/>
+          </w:tcPr>
+          <w:p>
+            <w:pPr>
+              <w:tabs>
+                <w:tab w:val="left" w:pos="720"/>
+              </w:tabs>
+              <w:jc w:val="center"/>
+              <w:rPr>
+                <w:rFonts w:ascii="Times New Roman" w:hAnsi="Times New Roman" w:cs="Times New Roman"/>
+                <w:sz w:val="24"/>
+                <w:szCs w:val="24"/>
+              </w:rPr>
+            </w:pPr>
+            <w:r>
+              <w:rPr>
+                <w:rFonts w:ascii="Times New Roman" w:hAnsi="Times New Roman" w:cs="Times New Roman"/>
+                <w:sz w:val="24"/>
+                <w:szCs w:val="24"/>
+              </w:rPr>
+              <w:t>950 nm</w:t>
+            </w:r>
+          </w:p>
+        </w:tc>
+      </w:tr>
+      <w:tr>
+        <w:tc>
+          <w:tcPr>
+            <w:tcW w:w="2605" w:type="dxa"/>
+          </w:tcPr>
+          <w:p>
+            <w:pPr>
+              <w:tabs>
+                <w:tab w:val="left" w:pos="720"/>
+              </w:tabs>
+              <w:jc w:val="center"/>
+              <w:rPr>
+                <w:rFonts w:ascii="Times New Roman" w:hAnsi="Times New Roman" w:cs="Times New Roman"/>
+                <w:b/>
+                <w:sz w:val="24"/>
+                <w:szCs w:val="24"/>
+              </w:rPr>
+            </w:pPr>
+            <w:r>
+              <w:rPr>
+                <w:rFonts w:ascii="Times New Roman" w:hAnsi="Times New Roman" w:cs="Times New Roman"/>
+                <w:b/>
+                <w:sz w:val="24"/>
+                <w:szCs w:val="24"/>
+              </w:rPr>
+              <w:t>Beam Angle</w:t>
+            </w:r>
+          </w:p>
+        </w:tc>
+        <w:tc>
+          <w:tcPr>
+            <w:tcW w:w="2069" w:type="dxa"/>
+          </w:tcPr>
+          <w:p>
+            <w:pPr>
+              <w:tabs>
+                <w:tab w:val="left" w:pos="720"/>
+              </w:tabs>
+              <w:jc w:val="center"/>
+              <w:rPr>
+                <w:rFonts w:ascii="Times New Roman" w:hAnsi="Times New Roman" w:cs="Times New Roman"/>
+                <w:sz w:val="24"/>
+                <w:szCs w:val="24"/>
+              </w:rPr>
+            </w:pPr>
+            <w:r>
+              <w:rPr>
+                <w:rFonts w:ascii="Times New Roman" w:hAnsi="Times New Roman" w:cs="Times New Roman"/>
+                <w:sz w:val="24"/>
+                <w:szCs w:val="24"/>
+              </w:rPr>
+              <w:t xml:space="preserve">30 </w:t>
+            </w:r>
+            <w:proofErr w:type="spellStart"/>
+            <w:r>
+              <w:rPr>
+                <w:rFonts w:ascii="Times New Roman" w:hAnsi="Times New Roman" w:cs="Times New Roman"/>
+                <w:sz w:val="24"/>
+                <w:szCs w:val="24"/>
+              </w:rPr>
+              <w:t>deg</w:t>
+            </w:r>
+            <w:proofErr w:type="spellEnd"/>
+          </w:p>
+        </w:tc>
+        <w:tc>
+          <w:tcPr>
+            <w:tcW w:w="2338" w:type="dxa"/>
+          </w:tcPr>
+          <w:p>
+            <w:pPr>
+              <w:tabs>
+                <w:tab w:val="left" w:pos="720"/>
+              </w:tabs>
+              <w:jc w:val="center"/>
+              <w:rPr>
+                <w:rFonts w:ascii="Times New Roman" w:hAnsi="Times New Roman" w:cs="Times New Roman"/>
+                <w:sz w:val="24"/>
+                <w:szCs w:val="24"/>
+              </w:rPr>
+            </w:pPr>
+            <w:r>
+              <w:rPr>
+                <w:rFonts w:ascii="Times New Roman" w:hAnsi="Times New Roman" w:cs="Times New Roman"/>
+                <w:sz w:val="24"/>
+                <w:szCs w:val="24"/>
+              </w:rPr>
+              <w:t xml:space="preserve">+/- 25 </w:t>
+            </w:r>
+            <w:proofErr w:type="spellStart"/>
+            <w:r>
+              <w:rPr>
+                <w:rFonts w:ascii="Times New Roman" w:hAnsi="Times New Roman" w:cs="Times New Roman"/>
+                <w:sz w:val="24"/>
+                <w:szCs w:val="24"/>
+              </w:rPr>
+              <w:t>deg</w:t>
+            </w:r>
+            <w:proofErr w:type="spellEnd"/>
+          </w:p>
+        </w:tc>
+        <w:tc>
+          <w:tcPr>
+            <w:tcW w:w="2338" w:type="dxa"/>
+          </w:tcPr>
+          <w:p>
+            <w:pPr>
+              <w:tabs>
+                <w:tab w:val="left" w:pos="720"/>
+              </w:tabs>
+              <w:jc w:val="center"/>
+              <w:rPr>
+                <w:rFonts w:ascii="Times New Roman" w:hAnsi="Times New Roman" w:cs="Times New Roman"/>
+                <w:sz w:val="24"/>
+                <w:szCs w:val="24"/>
+              </w:rPr>
+            </w:pPr>
+            <w:r>
+              <w:rPr>
+                <w:rFonts w:ascii="Times New Roman" w:hAnsi="Times New Roman" w:cs="Times New Roman"/>
+                <w:sz w:val="24"/>
+                <w:szCs w:val="24"/>
+              </w:rPr>
+              <w:t xml:space="preserve">18 </w:t>
+            </w:r>
+            <w:proofErr w:type="spellStart"/>
+            <w:r>
+              <w:rPr>
+                <w:rFonts w:ascii="Times New Roman" w:hAnsi="Times New Roman" w:cs="Times New Roman"/>
+                <w:sz w:val="24"/>
+                <w:szCs w:val="24"/>
+              </w:rPr>
+              <w:t>deg</w:t>
+            </w:r>
+            <w:proofErr w:type="spellEnd"/>
+          </w:p>
+        </w:tc>
+      </w:tr>
+      <w:tr>
+        <w:tc>
+          <w:tcPr>
+            <w:tcW w:w="2605" w:type="dxa"/>
+          </w:tcPr>
+          <w:p>
+            <w:pPr>
+              <w:tabs>
+                <w:tab w:val="left" w:pos="720"/>
+              </w:tabs>
+              <w:jc w:val="center"/>
+              <w:rPr>
+                <w:rFonts w:ascii="Times New Roman" w:hAnsi="Times New Roman" w:cs="Times New Roman"/>
+                <w:b/>
+                <w:sz w:val="24"/>
+                <w:szCs w:val="24"/>
+              </w:rPr>
+            </w:pPr>
+            <w:r>
+              <w:rPr>
+                <w:rFonts w:ascii="Times New Roman" w:hAnsi="Times New Roman" w:cs="Times New Roman"/>
+                <w:b/>
+                <w:sz w:val="24"/>
+                <w:szCs w:val="24"/>
+              </w:rPr>
+              <w:t>Radiant Intensity</w:t>
+            </w:r>
+          </w:p>
+        </w:tc>
+        <w:tc>
+          <w:tcPr>
+            <w:tcW w:w="2069" w:type="dxa"/>
+          </w:tcPr>
+          <w:p>
+            <w:pPr>
+              <w:tabs>
+                <w:tab w:val="left" w:pos="720"/>
+              </w:tabs>
+              <w:jc w:val="center"/>
+              <w:rPr>
+                <w:rFonts w:ascii="Times New Roman" w:hAnsi="Times New Roman" w:cs="Times New Roman"/>
+                <w:sz w:val="24"/>
+                <w:szCs w:val="24"/>
+              </w:rPr>
+            </w:pPr>
+            <w:r>
+              <w:rPr>
+                <w:rFonts w:ascii="Times New Roman" w:hAnsi="Times New Roman" w:cs="Times New Roman"/>
+                <w:sz w:val="24"/>
+                <w:szCs w:val="24"/>
+              </w:rPr>
+              <w:t xml:space="preserve">4.5 </w:t>
+            </w:r>
+            <w:proofErr w:type="spellStart"/>
+            <w:r>
+              <w:rPr>
+                <w:rFonts w:ascii="Times New Roman" w:hAnsi="Times New Roman" w:cs="Times New Roman"/>
+                <w:sz w:val="24"/>
+                <w:szCs w:val="24"/>
+              </w:rPr>
+              <w:t>mW</w:t>
+            </w:r>
+            <w:proofErr w:type="spellEnd"/>
+            <w:r>
+              <w:rPr>
+                <w:rFonts w:ascii="Times New Roman" w:hAnsi="Times New Roman" w:cs="Times New Roman"/>
+                <w:sz w:val="24"/>
+                <w:szCs w:val="24"/>
+              </w:rPr>
+              <w:t>/</w:t>
+            </w:r>
+            <w:proofErr w:type="spellStart"/>
+            <w:r>
+              <w:rPr>
+                <w:rFonts w:ascii="Times New Roman" w:hAnsi="Times New Roman" w:cs="Times New Roman"/>
+                <w:sz w:val="24"/>
+                <w:szCs w:val="24"/>
+              </w:rPr>
+              <w:t>sr</w:t>
+            </w:r>
+            <w:proofErr w:type="spellEnd"/>
+          </w:p>
+        </w:tc>
+        <w:tc>
+          <w:tcPr>
+            <w:tcW w:w="2338" w:type="dxa"/>
+          </w:tcPr>
+          <w:p>
+            <w:pPr>
+              <w:tabs>
+                <w:tab w:val="left" w:pos="720"/>
+              </w:tabs>
+              <w:jc w:val="center"/>
+              <w:rPr>
+                <w:rFonts w:ascii="Times New Roman" w:hAnsi="Times New Roman" w:cs="Times New Roman"/>
+                <w:sz w:val="24"/>
+                <w:szCs w:val="24"/>
+              </w:rPr>
+            </w:pPr>
+            <w:r>
+              <w:rPr>
+                <w:rFonts w:ascii="Times New Roman" w:hAnsi="Times New Roman" w:cs="Times New Roman"/>
+                <w:sz w:val="24"/>
+                <w:szCs w:val="24"/>
+              </w:rPr>
+              <w:t xml:space="preserve">12 </w:t>
+            </w:r>
+            <w:proofErr w:type="spellStart"/>
+            <w:r>
+              <w:rPr>
+                <w:rFonts w:ascii="Times New Roman" w:hAnsi="Times New Roman" w:cs="Times New Roman"/>
+                <w:sz w:val="24"/>
+                <w:szCs w:val="24"/>
+              </w:rPr>
+              <w:t>mW</w:t>
+            </w:r>
+            <w:proofErr w:type="spellEnd"/>
+            <w:r>
+              <w:rPr>
+                <w:rFonts w:ascii="Times New Roman" w:hAnsi="Times New Roman" w:cs="Times New Roman"/>
+                <w:sz w:val="24"/>
+                <w:szCs w:val="24"/>
+              </w:rPr>
+              <w:t>/</w:t>
+            </w:r>
+            <w:proofErr w:type="spellStart"/>
+            <w:r>
+              <w:rPr>
+                <w:rFonts w:ascii="Times New Roman" w:hAnsi="Times New Roman" w:cs="Times New Roman"/>
+                <w:sz w:val="24"/>
+                <w:szCs w:val="24"/>
+              </w:rPr>
+              <w:t>sr</w:t>
+            </w:r>
+            <w:proofErr w:type="spellEnd"/>
+          </w:p>
+        </w:tc>
+        <w:tc>
+          <w:tcPr>
+            <w:tcW w:w="2338" w:type="dxa"/>
+          </w:tcPr>
+          <w:p>
+            <w:pPr>
+              <w:tabs>
+                <w:tab w:val="left" w:pos="720"/>
+              </w:tabs>
+              <w:jc w:val="center"/>
+              <w:rPr>
+                <w:rFonts w:ascii="Times New Roman" w:hAnsi="Times New Roman" w:cs="Times New Roman"/>
+                <w:sz w:val="24"/>
+                <w:szCs w:val="24"/>
+              </w:rPr>
+            </w:pPr>
+            <w:r>
+              <w:rPr>
+                <w:rFonts w:ascii="Times New Roman" w:hAnsi="Times New Roman" w:cs="Times New Roman"/>
+                <w:sz w:val="24"/>
+                <w:szCs w:val="24"/>
+              </w:rPr>
+              <w:t>35 Mw/</w:t>
+            </w:r>
+            <w:proofErr w:type="spellStart"/>
+            <w:r>
+              <w:rPr>
+                <w:rFonts w:ascii="Times New Roman" w:hAnsi="Times New Roman" w:cs="Times New Roman"/>
+                <w:sz w:val="24"/>
+                <w:szCs w:val="24"/>
+              </w:rPr>
+              <w:t>sr</w:t>
+            </w:r>
+            <w:proofErr w:type="spellEnd"/>
+          </w:p>
+        </w:tc>
+      </w:tr>
+      <w:tr>
+        <w:tc>
+          <w:tcPr>
+            <w:tcW w:w="2605" w:type="dxa"/>
+          </w:tcPr>
+          <w:p>
+            <w:pPr>
+              <w:tabs>
+                <w:tab w:val="left" w:pos="720"/>
+              </w:tabs>
+              <w:jc w:val="center"/>
+              <w:rPr>
+                <w:rFonts w:ascii="Times New Roman" w:hAnsi="Times New Roman" w:cs="Times New Roman"/>
+                <w:b/>
+                <w:sz w:val="24"/>
+                <w:szCs w:val="24"/>
+              </w:rPr>
+            </w:pPr>
+            <w:r>
+              <w:rPr>
+                <w:rFonts w:ascii="Times New Roman" w:hAnsi="Times New Roman" w:cs="Times New Roman"/>
+                <w:b/>
+                <w:sz w:val="24"/>
+                <w:szCs w:val="24"/>
+              </w:rPr>
+              <w:t>Forward Current (IF)</w:t>
+            </w:r>
+          </w:p>
+        </w:tc>
+        <w:tc>
+          <w:tcPr>
+            <w:tcW w:w="2069" w:type="dxa"/>
+          </w:tcPr>
+          <w:p>
+            <w:pPr>
+              <w:tabs>
+                <w:tab w:val="left" w:pos="720"/>
+              </w:tabs>
+              <w:jc w:val="center"/>
+              <w:rPr>
+                <w:rFonts w:ascii="Times New Roman" w:hAnsi="Times New Roman" w:cs="Times New Roman"/>
+                <w:sz w:val="24"/>
+                <w:szCs w:val="24"/>
+              </w:rPr>
+            </w:pPr>
+            <w:r>
+              <w:rPr>
+                <w:rFonts w:ascii="Times New Roman" w:hAnsi="Times New Roman" w:cs="Times New Roman"/>
+                <w:sz w:val="24"/>
+                <w:szCs w:val="24"/>
+              </w:rPr>
+              <w:t>50 mA</w:t>
+            </w:r>
+          </w:p>
+        </w:tc>
+        <w:tc>
+          <w:tcPr>
+            <w:tcW w:w="2338" w:type="dxa"/>
+          </w:tcPr>
+          <w:p>
+            <w:pPr>
+              <w:tabs>
+                <w:tab w:val="left" w:pos="720"/>
+              </w:tabs>
+              <w:jc w:val="center"/>
+              <w:rPr>
+                <w:rFonts w:ascii="Times New Roman" w:hAnsi="Times New Roman" w:cs="Times New Roman"/>
+                <w:sz w:val="24"/>
+                <w:szCs w:val="24"/>
+              </w:rPr>
+            </w:pPr>
+            <w:r>
+              <w:rPr>
+                <w:rFonts w:ascii="Times New Roman" w:hAnsi="Times New Roman" w:cs="Times New Roman"/>
+                <w:sz w:val="24"/>
+                <w:szCs w:val="24"/>
+              </w:rPr>
+              <w:t>50 mA</w:t>
+            </w:r>
+          </w:p>
+        </w:tc>
+        <w:tc>
+          <w:tcPr>
+            <w:tcW w:w="2338" w:type="dxa"/>
+          </w:tcPr>
+          <w:p>
+            <w:pPr>
+              <w:tabs>
+                <w:tab w:val="left" w:pos="720"/>
+              </w:tabs>
+              <w:jc w:val="center"/>
+              <w:rPr>
+                <w:rFonts w:ascii="Times New Roman" w:hAnsi="Times New Roman" w:cs="Times New Roman"/>
+                <w:sz w:val="24"/>
+                <w:szCs w:val="24"/>
+              </w:rPr>
+            </w:pPr>
+            <w:r>
+              <w:rPr>
+                <w:rFonts w:ascii="Times New Roman" w:hAnsi="Times New Roman" w:cs="Times New Roman"/>
+                <w:sz w:val="24"/>
+                <w:szCs w:val="24"/>
+              </w:rPr>
+              <w:t>20 mA</w:t>
+            </w:r>
+          </w:p>
+        </w:tc>
+      </w:tr>
+      <w:tr>
+        <w:tc>
+          <w:tcPr>
+            <w:tcW w:w="2605" w:type="dxa"/>
+          </w:tcPr>
+          <w:p>
+            <w:pPr>
+              <w:tabs>
+                <w:tab w:val="left" w:pos="720"/>
+              </w:tabs>
+              <w:jc w:val="center"/>
+              <w:rPr>
+                <w:rFonts w:ascii="Times New Roman" w:hAnsi="Times New Roman" w:cs="Times New Roman"/>
+                <w:b/>
+                <w:sz w:val="24"/>
+                <w:szCs w:val="24"/>
+              </w:rPr>
+            </w:pPr>
+            <w:r>
+              <w:rPr>
+                <w:rFonts w:ascii="Times New Roman" w:hAnsi="Times New Roman" w:cs="Times New Roman"/>
+                <w:b/>
+                <w:sz w:val="24"/>
+                <w:szCs w:val="24"/>
+              </w:rPr>
+              <w:t>Forward Voltage (VF)</w:t>
+            </w:r>
+          </w:p>
+        </w:tc>
+        <w:tc>
+          <w:tcPr>
+            <w:tcW w:w="2069" w:type="dxa"/>
+          </w:tcPr>
+          <w:p>
+            <w:pPr>
+              <w:tabs>
+                <w:tab w:val="left" w:pos="720"/>
+              </w:tabs>
+              <w:jc w:val="center"/>
+              <w:rPr>
+                <w:rFonts w:ascii="Times New Roman" w:hAnsi="Times New Roman" w:cs="Times New Roman"/>
+                <w:sz w:val="24"/>
+                <w:szCs w:val="24"/>
+              </w:rPr>
+            </w:pPr>
+            <w:r>
+              <w:rPr>
+                <w:rFonts w:ascii="Times New Roman" w:hAnsi="Times New Roman" w:cs="Times New Roman"/>
+                <w:sz w:val="24"/>
+                <w:szCs w:val="24"/>
+              </w:rPr>
+              <w:t>1.3 V</w:t>
+            </w:r>
+          </w:p>
+        </w:tc>
+        <w:tc>
+          <w:tcPr>
+            <w:tcW w:w="2338" w:type="dxa"/>
+          </w:tcPr>
+          <w:p>
+            <w:pPr>
+              <w:tabs>
+                <w:tab w:val="left" w:pos="720"/>
+              </w:tabs>
+              <w:jc w:val="center"/>
+              <w:rPr>
+                <w:rFonts w:ascii="Times New Roman" w:hAnsi="Times New Roman" w:cs="Times New Roman"/>
+                <w:sz w:val="24"/>
+                <w:szCs w:val="24"/>
+              </w:rPr>
+            </w:pPr>
+            <w:r>
+              <w:rPr>
+                <w:rFonts w:ascii="Times New Roman" w:hAnsi="Times New Roman" w:cs="Times New Roman"/>
+                <w:sz w:val="24"/>
+                <w:szCs w:val="24"/>
+              </w:rPr>
+              <w:t>1.5 V</w:t>
+            </w:r>
+          </w:p>
+        </w:tc>
+        <w:tc>
+          <w:tcPr>
+            <w:tcW w:w="2338" w:type="dxa"/>
+          </w:tcPr>
+          <w:p>
+            <w:pPr>
+              <w:tabs>
+                <w:tab w:val="left" w:pos="720"/>
+              </w:tabs>
+              <w:jc w:val="center"/>
+              <w:rPr>
+                <w:rFonts w:ascii="Times New Roman" w:hAnsi="Times New Roman" w:cs="Times New Roman"/>
+                <w:sz w:val="24"/>
+                <w:szCs w:val="24"/>
+              </w:rPr>
+            </w:pPr>
+            <w:r>
+              <w:rPr>
+                <w:rFonts w:ascii="Times New Roman" w:hAnsi="Times New Roman" w:cs="Times New Roman"/>
+                <w:sz w:val="24"/>
+                <w:szCs w:val="24"/>
+              </w:rPr>
+              <w:t>1.3 v</w:t>
+            </w:r>
+          </w:p>
+        </w:tc>
+      </w:tr>
+      <w:tr>
+        <w:tc>
+          <w:tcPr>
+            <w:tcW w:w="2605" w:type="dxa"/>
+          </w:tcPr>
+          <w:p>
+            <w:pPr>
+              <w:tabs>
+                <w:tab w:val="left" w:pos="720"/>
+              </w:tabs>
+              <w:jc w:val="center"/>
+              <w:rPr>
+                <w:rFonts w:ascii="Times New Roman" w:hAnsi="Times New Roman" w:cs="Times New Roman"/>
+                <w:b/>
+                <w:sz w:val="24"/>
+                <w:szCs w:val="24"/>
+              </w:rPr>
+            </w:pPr>
+            <w:r>
+              <w:rPr>
+                <w:rFonts w:ascii="Times New Roman" w:hAnsi="Times New Roman" w:cs="Times New Roman"/>
+                <w:b/>
+                <w:sz w:val="24"/>
+                <w:szCs w:val="24"/>
+              </w:rPr>
+              <w:t>Power Rating</w:t>
+            </w:r>
+          </w:p>
+        </w:tc>
+        <w:tc>
+          <w:tcPr>
+            <w:tcW w:w="2069" w:type="dxa"/>
+          </w:tcPr>
+          <w:p>
+            <w:pPr>
+              <w:tabs>
+                <w:tab w:val="left" w:pos="720"/>
+              </w:tabs>
+              <w:jc w:val="center"/>
+              <w:rPr>
+                <w:rFonts w:ascii="Times New Roman" w:hAnsi="Times New Roman" w:cs="Times New Roman"/>
+                <w:sz w:val="24"/>
+                <w:szCs w:val="24"/>
+              </w:rPr>
+            </w:pPr>
+            <w:r>
+              <w:rPr>
+                <w:rFonts w:ascii="Times New Roman" w:hAnsi="Times New Roman" w:cs="Times New Roman"/>
+                <w:sz w:val="24"/>
+                <w:szCs w:val="24"/>
+              </w:rPr>
+              <w:t xml:space="preserve">170 </w:t>
+            </w:r>
+            <w:proofErr w:type="spellStart"/>
+            <w:r>
+              <w:rPr>
+                <w:rFonts w:ascii="Times New Roman" w:hAnsi="Times New Roman" w:cs="Times New Roman"/>
+                <w:sz w:val="24"/>
+                <w:szCs w:val="24"/>
+              </w:rPr>
+              <w:t>mW</w:t>
+            </w:r>
+            <w:proofErr w:type="spellEnd"/>
+          </w:p>
+        </w:tc>
+        <w:tc>
+          <w:tcPr>
+            <w:tcW w:w="2338" w:type="dxa"/>
+          </w:tcPr>
+          <w:p>
+            <w:pPr>
+              <w:tabs>
+                <w:tab w:val="left" w:pos="720"/>
+              </w:tabs>
+              <w:jc w:val="center"/>
+              <w:rPr>
+                <w:rFonts w:ascii="Times New Roman" w:hAnsi="Times New Roman" w:cs="Times New Roman"/>
+                <w:sz w:val="24"/>
+                <w:szCs w:val="24"/>
+              </w:rPr>
+            </w:pPr>
+            <w:r>
+              <w:rPr>
+                <w:rFonts w:ascii="Times New Roman" w:hAnsi="Times New Roman" w:cs="Times New Roman"/>
+                <w:sz w:val="24"/>
+                <w:szCs w:val="24"/>
+              </w:rPr>
+              <w:t xml:space="preserve">100 </w:t>
+            </w:r>
+            <w:proofErr w:type="spellStart"/>
+            <w:r>
+              <w:rPr>
+                <w:rFonts w:ascii="Times New Roman" w:hAnsi="Times New Roman" w:cs="Times New Roman"/>
+                <w:sz w:val="24"/>
+                <w:szCs w:val="24"/>
+              </w:rPr>
+              <w:t>mW</w:t>
+            </w:r>
+            <w:proofErr w:type="spellEnd"/>
+          </w:p>
+        </w:tc>
+        <w:tc>
+          <w:tcPr>
+            <w:tcW w:w="2338" w:type="dxa"/>
+          </w:tcPr>
+          <w:p>
+            <w:pPr>
+              <w:tabs>
+                <w:tab w:val="left" w:pos="720"/>
+              </w:tabs>
+              <w:jc w:val="center"/>
+              <w:rPr>
+                <w:rFonts w:ascii="Times New Roman" w:hAnsi="Times New Roman" w:cs="Times New Roman"/>
+                <w:sz w:val="24"/>
+                <w:szCs w:val="24"/>
+              </w:rPr>
+            </w:pPr>
+            <w:r>
+              <w:rPr>
+                <w:rFonts w:ascii="Times New Roman" w:hAnsi="Times New Roman" w:cs="Times New Roman"/>
+                <w:sz w:val="24"/>
+                <w:szCs w:val="24"/>
+              </w:rPr>
+              <w:t>100 Mw</w:t>
+            </w:r>
+          </w:p>
+        </w:tc>
+      </w:tr>
+      <w:tr>
+        <w:tc>
+          <w:tcPr>
+            <w:tcW w:w="2605" w:type="dxa"/>
+          </w:tcPr>
+          <w:p>
+            <w:pPr>
+              <w:tabs>
+                <w:tab w:val="left" w:pos="720"/>
+              </w:tabs>
+              <w:jc w:val="center"/>
+              <w:rPr>
+                <w:rFonts w:ascii="Times New Roman" w:hAnsi="Times New Roman" w:cs="Times New Roman"/>
+                <w:b/>
+                <w:sz w:val="24"/>
+                <w:szCs w:val="24"/>
+              </w:rPr>
+            </w:pPr>
+            <w:r>
+              <w:rPr>
+                <w:rFonts w:ascii="Times New Roman" w:hAnsi="Times New Roman" w:cs="Times New Roman"/>
+                <w:b/>
+                <w:sz w:val="24"/>
+                <w:szCs w:val="24"/>
+              </w:rPr>
+              <w:t>Max Operating Temp.</w:t>
+            </w:r>
+          </w:p>
+        </w:tc>
+        <w:tc>
+          <w:tcPr>
+            <w:tcW w:w="2069" w:type="dxa"/>
+          </w:tcPr>
+          <w:p>
+            <w:pPr>
+              <w:tabs>
+                <w:tab w:val="left" w:pos="720"/>
+              </w:tabs>
+              <w:jc w:val="center"/>
+              <w:rPr>
+                <w:rFonts w:ascii="Times New Roman" w:hAnsi="Times New Roman" w:cs="Times New Roman"/>
+                <w:sz w:val="24"/>
+                <w:szCs w:val="24"/>
+              </w:rPr>
+            </w:pPr>
+            <w:r>
+              <w:rPr>
+                <w:rFonts w:ascii="Times New Roman" w:hAnsi="Times New Roman" w:cs="Times New Roman"/>
+                <w:sz w:val="24"/>
+                <w:szCs w:val="24"/>
+              </w:rPr>
+              <w:t>85 °C</w:t>
+            </w:r>
+          </w:p>
+        </w:tc>
+        <w:tc>
+          <w:tcPr>
+            <w:tcW w:w="2338" w:type="dxa"/>
+          </w:tcPr>
+          <w:p>
+            <w:pPr>
+              <w:tabs>
+                <w:tab w:val="left" w:pos="720"/>
+              </w:tabs>
+              <w:jc w:val="center"/>
+              <w:rPr>
+                <w:rFonts w:ascii="Times New Roman" w:hAnsi="Times New Roman" w:cs="Times New Roman"/>
+                <w:sz w:val="24"/>
+                <w:szCs w:val="24"/>
+              </w:rPr>
+            </w:pPr>
+            <w:r>
+              <w:rPr>
+                <w:rFonts w:ascii="Times New Roman" w:hAnsi="Times New Roman" w:cs="Times New Roman"/>
+                <w:sz w:val="24"/>
+                <w:szCs w:val="24"/>
+              </w:rPr>
+              <w:t>100 °C</w:t>
+            </w:r>
+          </w:p>
+        </w:tc>
+        <w:tc>
+          <w:tcPr>
+            <w:tcW w:w="2338" w:type="dxa"/>
+          </w:tcPr>
+          <w:p>
+            <w:pPr>
+              <w:tabs>
+                <w:tab w:val="left" w:pos="720"/>
+              </w:tabs>
+              <w:jc w:val="center"/>
+              <w:rPr>
+                <w:rFonts w:ascii="Times New Roman" w:hAnsi="Times New Roman" w:cs="Times New Roman"/>
+                <w:sz w:val="24"/>
+                <w:szCs w:val="24"/>
+              </w:rPr>
+            </w:pPr>
+            <w:r>
+              <w:rPr>
+                <w:rFonts w:ascii="Times New Roman" w:hAnsi="Times New Roman" w:cs="Times New Roman"/>
+                <w:sz w:val="24"/>
+                <w:szCs w:val="24"/>
+              </w:rPr>
+              <w:t>85 °C</w:t>
+            </w:r>
+          </w:p>
+        </w:tc>
+      </w:tr>
+      <w:tr>
+        <w:tc>
+          <w:tcPr>
+            <w:tcW w:w="2605" w:type="dxa"/>
+          </w:tcPr>
+          <w:p>
+            <w:pPr>
+              <w:tabs>
+                <w:tab w:val="left" w:pos="720"/>
+              </w:tabs>
+              <w:jc w:val="center"/>
+              <w:rPr>
+                <w:rFonts w:ascii="Times New Roman" w:hAnsi="Times New Roman" w:cs="Times New Roman"/>
+                <w:b/>
+                <w:sz w:val="24"/>
+                <w:szCs w:val="24"/>
+              </w:rPr>
+            </w:pPr>
+            <w:r>
+              <w:rPr>
+                <w:rFonts w:ascii="Times New Roman" w:hAnsi="Times New Roman" w:cs="Times New Roman"/>
+                <w:b/>
+                <w:sz w:val="24"/>
+                <w:szCs w:val="24"/>
+              </w:rPr>
+              <w:t>Fall Time</w:t>
+            </w:r>
+          </w:p>
+        </w:tc>
+        <w:tc>
+          <w:tcPr>
+            <w:tcW w:w="2069" w:type="dxa"/>
+          </w:tcPr>
+          <w:p>
+            <w:pPr>
+              <w:tabs>
+                <w:tab w:val="left" w:pos="720"/>
+              </w:tabs>
+              <w:jc w:val="center"/>
+              <w:rPr>
+                <w:rFonts w:ascii="Times New Roman" w:hAnsi="Times New Roman" w:cs="Times New Roman"/>
+                <w:sz w:val="24"/>
+                <w:szCs w:val="24"/>
+              </w:rPr>
+            </w:pPr>
+            <w:r>
+              <w:rPr>
+                <w:rFonts w:ascii="Times New Roman" w:hAnsi="Times New Roman" w:cs="Times New Roman"/>
+                <w:sz w:val="24"/>
+                <w:szCs w:val="24"/>
+              </w:rPr>
+              <w:t>450 ns</w:t>
+            </w:r>
+          </w:p>
+        </w:tc>
+        <w:tc>
+          <w:tcPr>
+            <w:tcW w:w="2338" w:type="dxa"/>
+          </w:tcPr>
+          <w:p>
+            <w:pPr>
+              <w:tabs>
+                <w:tab w:val="left" w:pos="720"/>
+              </w:tabs>
+              <w:jc w:val="center"/>
+              <w:rPr>
+                <w:rFonts w:ascii="Times New Roman" w:hAnsi="Times New Roman" w:cs="Times New Roman"/>
+                <w:sz w:val="24"/>
+                <w:szCs w:val="24"/>
+              </w:rPr>
+            </w:pPr>
+            <w:r>
+              <w:rPr>
+                <w:rFonts w:ascii="Times New Roman" w:hAnsi="Times New Roman" w:cs="Times New Roman"/>
+                <w:sz w:val="24"/>
+                <w:szCs w:val="24"/>
+              </w:rPr>
+              <w:t>800 ns</w:t>
+            </w:r>
+          </w:p>
+        </w:tc>
+        <w:tc>
+          <w:tcPr>
+            <w:tcW w:w="2338" w:type="dxa"/>
+          </w:tcPr>
+          <w:p>
+            <w:pPr>
+              <w:tabs>
+                <w:tab w:val="left" w:pos="720"/>
+              </w:tabs>
+              <w:jc w:val="center"/>
+              <w:rPr>
+                <w:rFonts w:ascii="Times New Roman" w:hAnsi="Times New Roman" w:cs="Times New Roman"/>
+                <w:sz w:val="24"/>
+                <w:szCs w:val="24"/>
+              </w:rPr>
+            </w:pPr>
+            <w:r>
+              <w:rPr>
+                <w:rFonts w:ascii="Times New Roman" w:hAnsi="Times New Roman" w:cs="Times New Roman"/>
+                <w:sz w:val="24"/>
+                <w:szCs w:val="24"/>
+              </w:rPr>
+              <w:t>12 ns</w:t>
+            </w:r>
+          </w:p>
+        </w:tc>
+      </w:tr>
+      <w:tr>
+        <w:tc>
+          <w:tcPr>
+            <w:tcW w:w="2605" w:type="dxa"/>
+          </w:tcPr>
+          <w:p>
+            <w:pPr>
+              <w:tabs>
+                <w:tab w:val="left" w:pos="720"/>
+              </w:tabs>
+              <w:jc w:val="center"/>
+              <w:rPr>
+                <w:rFonts w:ascii="Times New Roman" w:hAnsi="Times New Roman" w:cs="Times New Roman"/>
+                <w:b/>
+                <w:sz w:val="24"/>
+                <w:szCs w:val="24"/>
+              </w:rPr>
+            </w:pPr>
+            <w:r>
+              <w:rPr>
+                <w:rFonts w:ascii="Times New Roman" w:hAnsi="Times New Roman" w:cs="Times New Roman"/>
+                <w:b/>
+                <w:sz w:val="24"/>
+                <w:szCs w:val="24"/>
+              </w:rPr>
+              <w:t>Rise Time</w:t>
+            </w:r>
+          </w:p>
+        </w:tc>
+        <w:tc>
+          <w:tcPr>
+            <w:tcW w:w="2069" w:type="dxa"/>
+          </w:tcPr>
+          <w:p>
+            <w:pPr>
+              <w:tabs>
+                <w:tab w:val="left" w:pos="720"/>
+              </w:tabs>
+              <w:jc w:val="center"/>
+              <w:rPr>
+                <w:rFonts w:ascii="Times New Roman" w:hAnsi="Times New Roman" w:cs="Times New Roman"/>
+                <w:sz w:val="24"/>
+                <w:szCs w:val="24"/>
+              </w:rPr>
+            </w:pPr>
+            <w:r>
+              <w:rPr>
+                <w:rFonts w:ascii="Times New Roman" w:hAnsi="Times New Roman" w:cs="Times New Roman"/>
+                <w:sz w:val="24"/>
+                <w:szCs w:val="24"/>
+              </w:rPr>
+              <w:t>400 ns</w:t>
+            </w:r>
+          </w:p>
+        </w:tc>
+        <w:tc>
+          <w:tcPr>
+            <w:tcW w:w="2338" w:type="dxa"/>
+          </w:tcPr>
+          <w:p>
+            <w:pPr>
+              <w:tabs>
+                <w:tab w:val="left" w:pos="720"/>
+              </w:tabs>
+              <w:jc w:val="center"/>
+              <w:rPr>
+                <w:rFonts w:ascii="Times New Roman" w:hAnsi="Times New Roman" w:cs="Times New Roman"/>
+                <w:sz w:val="24"/>
+                <w:szCs w:val="24"/>
+              </w:rPr>
+            </w:pPr>
+            <w:r>
+              <w:rPr>
+                <w:rFonts w:ascii="Times New Roman" w:hAnsi="Times New Roman" w:cs="Times New Roman"/>
+                <w:sz w:val="24"/>
+                <w:szCs w:val="24"/>
+              </w:rPr>
+              <w:t>800 ns</w:t>
+            </w:r>
+          </w:p>
+        </w:tc>
+        <w:tc>
+          <w:tcPr>
+            <w:tcW w:w="2338" w:type="dxa"/>
+          </w:tcPr>
+          <w:p>
+            <w:pPr>
+              <w:tabs>
+                <w:tab w:val="left" w:pos="720"/>
+              </w:tabs>
+              <w:jc w:val="center"/>
+              <w:rPr>
+                <w:rFonts w:ascii="Times New Roman" w:hAnsi="Times New Roman" w:cs="Times New Roman"/>
+                <w:sz w:val="24"/>
+                <w:szCs w:val="24"/>
+              </w:rPr>
+            </w:pPr>
+            <w:r>
+              <w:rPr>
+                <w:rFonts w:ascii="Times New Roman" w:hAnsi="Times New Roman" w:cs="Times New Roman"/>
+                <w:sz w:val="24"/>
+                <w:szCs w:val="24"/>
+              </w:rPr>
+              <w:t>12 ns</w:t>
+            </w:r>
+          </w:p>
+        </w:tc>
+      </w:tr>
+      <w:tr>
+        <w:tc>
+          <w:tcPr>
+            <w:tcW w:w="2605" w:type="dxa"/>
+          </w:tcPr>
+          <w:p>
+            <w:pPr>
+              <w:tabs>
+                <w:tab w:val="left" w:pos="720"/>
+              </w:tabs>
+              <w:jc w:val="center"/>
+              <w:rPr>
+                <w:rFonts w:ascii="Times New Roman" w:hAnsi="Times New Roman" w:cs="Times New Roman"/>
+                <w:b/>
+                <w:sz w:val="24"/>
+                <w:szCs w:val="24"/>
+              </w:rPr>
+            </w:pPr>
+            <w:r>
+              <w:rPr>
+                <w:rFonts w:ascii="Times New Roman" w:hAnsi="Times New Roman" w:cs="Times New Roman"/>
+                <w:b/>
+                <w:sz w:val="24"/>
+                <w:szCs w:val="24"/>
+              </w:rPr>
+              <w:t>Reverse Voltage</w:t>
+            </w:r>
+          </w:p>
+        </w:tc>
+        <w:tc>
+          <w:tcPr>
+            <w:tcW w:w="2069" w:type="dxa"/>
+          </w:tcPr>
+          <w:p>
+            <w:pPr>
+              <w:tabs>
+                <w:tab w:val="left" w:pos="720"/>
+              </w:tabs>
+              <w:jc w:val="center"/>
+              <w:rPr>
+                <w:rFonts w:ascii="Times New Roman" w:hAnsi="Times New Roman" w:cs="Times New Roman"/>
+                <w:sz w:val="24"/>
+                <w:szCs w:val="24"/>
+              </w:rPr>
+            </w:pPr>
+            <w:r>
+              <w:rPr>
+                <w:rFonts w:ascii="Times New Roman" w:hAnsi="Times New Roman" w:cs="Times New Roman"/>
+                <w:sz w:val="24"/>
+                <w:szCs w:val="24"/>
+              </w:rPr>
+              <w:t>6 V</w:t>
+            </w:r>
+          </w:p>
+        </w:tc>
+        <w:tc>
+          <w:tcPr>
+            <w:tcW w:w="2338" w:type="dxa"/>
+          </w:tcPr>
+          <w:p>
+            <w:pPr>
+              <w:tabs>
+                <w:tab w:val="left" w:pos="720"/>
+              </w:tabs>
+              <w:jc w:val="center"/>
+              <w:rPr>
+                <w:rFonts w:ascii="Times New Roman" w:hAnsi="Times New Roman" w:cs="Times New Roman"/>
+                <w:sz w:val="24"/>
+                <w:szCs w:val="24"/>
+              </w:rPr>
+            </w:pPr>
+            <w:r>
+              <w:rPr>
+                <w:rFonts w:ascii="Times New Roman" w:hAnsi="Times New Roman" w:cs="Times New Roman"/>
+                <w:sz w:val="24"/>
+                <w:szCs w:val="24"/>
+              </w:rPr>
+              <w:t>5 V</w:t>
+            </w:r>
+          </w:p>
+        </w:tc>
+        <w:tc>
+          <w:tcPr>
+            <w:tcW w:w="2338" w:type="dxa"/>
+          </w:tcPr>
+          <w:p>
+            <w:pPr>
+              <w:tabs>
+                <w:tab w:val="left" w:pos="720"/>
+              </w:tabs>
+              <w:jc w:val="center"/>
+              <w:rPr>
+                <w:rFonts w:ascii="Times New Roman" w:hAnsi="Times New Roman" w:cs="Times New Roman"/>
+                <w:sz w:val="24"/>
+                <w:szCs w:val="24"/>
+              </w:rPr>
+            </w:pPr>
+            <w:r>
+              <w:rPr>
+                <w:rFonts w:ascii="Times New Roman" w:hAnsi="Times New Roman" w:cs="Times New Roman"/>
+                <w:sz w:val="24"/>
+                <w:szCs w:val="24"/>
+              </w:rPr>
+              <w:t>5 V</w:t>
+            </w:r>
+          </w:p>
+        </w:tc>
+      </w:tr>
+      <w:tr>
+        <w:tc>
+          <w:tcPr>
+            <w:tcW w:w="2605" w:type="dxa"/>
+          </w:tcPr>
+          <w:p>
+            <w:pPr>
+              <w:tabs>
+                <w:tab w:val="left" w:pos="720"/>
+              </w:tabs>
+              <w:jc w:val="center"/>
+              <w:rPr>
+                <w:rFonts w:ascii="Times New Roman" w:hAnsi="Times New Roman" w:cs="Times New Roman"/>
+                <w:b/>
+                <w:sz w:val="24"/>
+                <w:szCs w:val="24"/>
+              </w:rPr>
+            </w:pPr>
+            <w:r>
+              <w:rPr>
+                <w:rFonts w:ascii="Times New Roman" w:hAnsi="Times New Roman" w:cs="Times New Roman"/>
+                <w:b/>
+                <w:sz w:val="24"/>
+                <w:szCs w:val="24"/>
+              </w:rPr>
+              <w:lastRenderedPageBreak/>
+              <w:t>Mount Style</w:t>
+            </w:r>
+          </w:p>
+        </w:tc>
+        <w:tc>
+          <w:tcPr>
+            <w:tcW w:w="2069" w:type="dxa"/>
+          </w:tcPr>
+          <w:p>
+            <w:pPr>
+              <w:tabs>
+                <w:tab w:val="left" w:pos="720"/>
+              </w:tabs>
+              <w:jc w:val="center"/>
+              <w:rPr>
+                <w:rFonts w:ascii="Times New Roman" w:hAnsi="Times New Roman" w:cs="Times New Roman"/>
+                <w:sz w:val="24"/>
+                <w:szCs w:val="24"/>
+              </w:rPr>
+            </w:pPr>
+            <w:r>
+              <w:rPr>
+                <w:rFonts w:ascii="Times New Roman" w:hAnsi="Times New Roman" w:cs="Times New Roman"/>
+                <w:sz w:val="24"/>
+                <w:szCs w:val="24"/>
+              </w:rPr>
+              <w:t>Through Hole</w:t>
+            </w:r>
+          </w:p>
+        </w:tc>
+        <w:tc>
+          <w:tcPr>
+            <w:tcW w:w="2338" w:type="dxa"/>
+          </w:tcPr>
+          <w:p>
+            <w:pPr>
+              <w:tabs>
+                <w:tab w:val="left" w:pos="720"/>
+              </w:tabs>
+              <w:jc w:val="center"/>
+              <w:rPr>
+                <w:rFonts w:ascii="Times New Roman" w:hAnsi="Times New Roman" w:cs="Times New Roman"/>
+                <w:sz w:val="24"/>
+                <w:szCs w:val="24"/>
+              </w:rPr>
+            </w:pPr>
+            <w:r>
+              <w:rPr>
+                <w:rFonts w:ascii="Times New Roman" w:hAnsi="Times New Roman" w:cs="Times New Roman"/>
+                <w:sz w:val="24"/>
+                <w:szCs w:val="24"/>
+              </w:rPr>
+              <w:t>Through Hole</w:t>
+            </w:r>
+          </w:p>
+        </w:tc>
+        <w:tc>
+          <w:tcPr>
+            <w:tcW w:w="2338" w:type="dxa"/>
+          </w:tcPr>
+          <w:p>
+            <w:pPr>
+              <w:tabs>
+                <w:tab w:val="left" w:pos="720"/>
+              </w:tabs>
+              <w:jc w:val="center"/>
+              <w:rPr>
+                <w:rFonts w:ascii="Times New Roman" w:hAnsi="Times New Roman" w:cs="Times New Roman"/>
+                <w:sz w:val="24"/>
+                <w:szCs w:val="24"/>
+              </w:rPr>
+            </w:pPr>
+            <w:r>
+              <w:rPr>
+                <w:rFonts w:ascii="Times New Roman" w:hAnsi="Times New Roman" w:cs="Times New Roman"/>
+                <w:sz w:val="24"/>
+                <w:szCs w:val="24"/>
+              </w:rPr>
+              <w:t>Through Hole</w:t>
+            </w:r>
+          </w:p>
+        </w:tc>
+      </w:tr>
+      <w:tr>
+        <w:tc>
+          <w:tcPr>
+            <w:tcW w:w="2605" w:type="dxa"/>
+          </w:tcPr>
+          <w:p>
+            <w:pPr>
+              <w:tabs>
+                <w:tab w:val="left" w:pos="720"/>
+              </w:tabs>
+              <w:jc w:val="center"/>
+              <w:rPr>
+                <w:rFonts w:ascii="Times New Roman" w:hAnsi="Times New Roman" w:cs="Times New Roman"/>
+                <w:b/>
+                <w:sz w:val="24"/>
+                <w:szCs w:val="24"/>
+              </w:rPr>
+            </w:pPr>
+            <w:r>
+              <w:rPr>
+                <w:rFonts w:ascii="Times New Roman" w:hAnsi="Times New Roman" w:cs="Times New Roman"/>
+                <w:b/>
+                <w:sz w:val="24"/>
+                <w:szCs w:val="24"/>
+              </w:rPr>
+              <w:t>Cost Per Unit</w:t>
+            </w:r>
+          </w:p>
+        </w:tc>
+        <w:tc>
+          <w:tcPr>
+            <w:tcW w:w="2069" w:type="dxa"/>
+          </w:tcPr>
+          <w:p>
+            <w:pPr>
+              <w:tabs>
+                <w:tab w:val="left" w:pos="720"/>
+              </w:tabs>
+              <w:jc w:val="center"/>
+              <w:rPr>
+                <w:rFonts w:ascii="Times New Roman" w:hAnsi="Times New Roman" w:cs="Times New Roman"/>
+                <w:sz w:val="24"/>
+                <w:szCs w:val="24"/>
+              </w:rPr>
+            </w:pPr>
+            <w:r>
+              <w:rPr>
+                <w:rFonts w:ascii="Times New Roman" w:hAnsi="Times New Roman" w:cs="Times New Roman"/>
+                <w:sz w:val="24"/>
+                <w:szCs w:val="24"/>
+              </w:rPr>
+              <w:t>$0.96</w:t>
+            </w:r>
+          </w:p>
+        </w:tc>
+        <w:tc>
+          <w:tcPr>
+            <w:tcW w:w="2338" w:type="dxa"/>
+          </w:tcPr>
+          <w:p>
+            <w:pPr>
+              <w:tabs>
+                <w:tab w:val="left" w:pos="720"/>
+              </w:tabs>
+              <w:jc w:val="center"/>
+              <w:rPr>
+                <w:rFonts w:ascii="Times New Roman" w:hAnsi="Times New Roman" w:cs="Times New Roman"/>
+                <w:sz w:val="24"/>
+                <w:szCs w:val="24"/>
+              </w:rPr>
+            </w:pPr>
+            <w:r>
+              <w:rPr>
+                <w:rFonts w:ascii="Times New Roman" w:hAnsi="Times New Roman" w:cs="Times New Roman"/>
+                <w:sz w:val="24"/>
+                <w:szCs w:val="24"/>
+              </w:rPr>
+              <w:t>$0.47</w:t>
+            </w:r>
+          </w:p>
+        </w:tc>
+        <w:tc>
+          <w:tcPr>
+            <w:tcW w:w="2338" w:type="dxa"/>
+          </w:tcPr>
+          <w:p>
+            <w:pPr>
+              <w:tabs>
+                <w:tab w:val="left" w:pos="720"/>
+              </w:tabs>
+              <w:jc w:val="center"/>
+              <w:rPr>
+                <w:rFonts w:ascii="Times New Roman" w:hAnsi="Times New Roman" w:cs="Times New Roman"/>
+                <w:sz w:val="24"/>
+                <w:szCs w:val="24"/>
+              </w:rPr>
+            </w:pPr>
+            <w:r>
+              <w:rPr>
+                <w:rFonts w:ascii="Times New Roman" w:hAnsi="Times New Roman" w:cs="Times New Roman"/>
+                <w:sz w:val="24"/>
+                <w:szCs w:val="24"/>
+              </w:rPr>
+              <w:t>$0.73</w:t>
+            </w:r>
+          </w:p>
+        </w:tc>
+      </w:tr>
+    </w:tbl>
+    <w:p>
+      <w:pPr>
+        <w:tabs>
+          <w:tab w:val="left" w:pos="720"/>
+        </w:tabs>
+        <w:jc w:val="both"/>
+        <w:rPr>
+          <w:rFonts w:ascii="Times New Roman" w:hAnsi="Times New Roman" w:cs="Times New Roman"/>
+          <w:sz w:val="24"/>
+          <w:szCs w:val="24"/>
+        </w:rPr>
+      </w:pPr>
     </w:p>
     <w:p>
       <w:pPr>
+        <w:tabs>
+          <w:tab w:val="left" w:pos="720"/>
+        </w:tabs>
         <w:jc w:val="both"/>
         <w:rPr>
           <w:rFonts w:ascii="Times New Roman" w:hAnsi="Times New Roman" w:cs="Times New Roman"/>
@@ -249,33 +1909,152 @@
           <w:sz w:val="24"/>
           <w:szCs w:val="24"/>
         </w:rPr>
-        <w:t>A photo</w:t>
-      </w:r>
-      <w:bookmarkStart w:id="0" w:name="_GoBack"/>
-      <w:bookmarkEnd w:id="0"/>
+        <w:t xml:space="preserve">When comparing the three infrared LED options in </w:t>
+      </w:r>
+      <w:r>
+        <w:rPr>
+          <w:rFonts w:ascii="Times New Roman" w:hAnsi="Times New Roman" w:cs="Times New Roman"/>
+          <w:sz w:val="24"/>
+          <w:szCs w:val="24"/>
+          <w:highlight w:val="yellow"/>
+        </w:rPr>
+        <w:t>Table</w:t>
+      </w:r>
+      <w:r>
+        <w:rPr>
+          <w:rFonts w:ascii="Times New Roman" w:hAnsi="Times New Roman" w:cs="Times New Roman"/>
+          <w:sz w:val="24"/>
+          <w:szCs w:val="24"/>
+        </w:rPr>
+        <w:t xml:space="preserve"> it is clear to see that they are all very similar in many areas. All three have a light beam that is normal to the component, so that the LED won’</w:t>
+      </w:r>
+      <w:r>
+        <w:rPr>
+          <w:rFonts w:ascii="Times New Roman" w:hAnsi="Times New Roman" w:cs="Times New Roman"/>
+          <w:sz w:val="24"/>
+          <w:szCs w:val="24"/>
+        </w:rPr>
+        <w:t xml:space="preserve">t have to be bent </w:t>
+      </w:r>
+      <w:r>
+        <w:rPr>
+          <w:rFonts w:ascii="Times New Roman" w:hAnsi="Times New Roman" w:cs="Times New Roman"/>
+          <w:sz w:val="24"/>
+          <w:szCs w:val="24"/>
+        </w:rPr>
+        <w:t>to perf</w:t>
+      </w:r>
+      <w:r>
+        <w:rPr>
+          <w:rFonts w:ascii="Times New Roman" w:hAnsi="Times New Roman" w:cs="Times New Roman"/>
+          <w:sz w:val="24"/>
+          <w:szCs w:val="24"/>
+        </w:rPr>
+        <w:t>orm its function, and are through hole for the same purpose of directing the beam at a photodiode component. However, the QEE113 has a maximum operating temperature of 100 °C compared to 85 °C for the other two parts, which in the event of a fire may make a difference. The QEE113 also has the largest viewing angle (50°) compared to 18° and 30° for the SFH 4141 and the Vishay TSKS5400S respectively, which will allow for more light in the chamber to make contact with the photodiode. While the rise and fall time of the SFH 414</w:t>
+      </w:r>
+      <w:r>
+        <w:rPr>
+          <w:rFonts w:ascii="Times New Roman" w:hAnsi="Times New Roman" w:cs="Times New Roman"/>
+          <w:sz w:val="24"/>
+          <w:szCs w:val="24"/>
+        </w:rPr>
+        <w:t>1</w:t>
+      </w:r>
+      <w:r>
+        <w:rPr>
+          <w:rFonts w:ascii="Times New Roman" w:hAnsi="Times New Roman" w:cs="Times New Roman"/>
+          <w:sz w:val="24"/>
+          <w:szCs w:val="24"/>
+        </w:rPr>
+        <w:t xml:space="preserve"> is only 12ns, compared to 400ns and 450ns for the TSKS5400S and 800ns for the QEE113, this will not make a difference as the smoke chamber circuit will be designed so that th</w:t>
+      </w:r>
+      <w:r>
+        <w:rPr>
+          <w:rFonts w:ascii="Times New Roman" w:hAnsi="Times New Roman" w:cs="Times New Roman"/>
+          <w:sz w:val="24"/>
+          <w:szCs w:val="24"/>
+        </w:rPr>
+        <w:t>e LED will remain on</w:t>
+      </w:r>
+      <w:r>
+        <w:rPr>
+          <w:rFonts w:ascii="Times New Roman" w:hAnsi="Times New Roman" w:cs="Times New Roman"/>
+          <w:sz w:val="24"/>
+          <w:szCs w:val="24"/>
+        </w:rPr>
+        <w:t xml:space="preserve"> to sense any smoke in the chamber, and the rise and fall times will not be relevant. </w:t>
+      </w:r>
+      <w:r>
+        <w:rPr>
+          <w:rFonts w:ascii="Times New Roman" w:hAnsi="Times New Roman" w:cs="Times New Roman"/>
+          <w:sz w:val="24"/>
+          <w:szCs w:val="24"/>
+        </w:rPr>
+        <w:t xml:space="preserve">The power rating for the TSKS5400S is also higher at 170 </w:t>
+      </w:r>
+      <w:proofErr w:type="spellStart"/>
+      <w:r>
+        <w:rPr>
+          <w:rFonts w:ascii="Times New Roman" w:hAnsi="Times New Roman" w:cs="Times New Roman"/>
+          <w:sz w:val="24"/>
+          <w:szCs w:val="24"/>
+        </w:rPr>
+        <w:t>mW</w:t>
+      </w:r>
+      <w:proofErr w:type="spellEnd"/>
+      <w:r>
+        <w:rPr>
+          <w:rFonts w:ascii="Times New Roman" w:hAnsi="Times New Roman" w:cs="Times New Roman"/>
+          <w:sz w:val="24"/>
+          <w:szCs w:val="24"/>
+        </w:rPr>
+        <w:t xml:space="preserve">, compared to 100 </w:t>
+      </w:r>
+      <w:proofErr w:type="spellStart"/>
+      <w:r>
+        <w:rPr>
+          <w:rFonts w:ascii="Times New Roman" w:hAnsi="Times New Roman" w:cs="Times New Roman"/>
+          <w:sz w:val="24"/>
+          <w:szCs w:val="24"/>
+        </w:rPr>
+        <w:t>mW</w:t>
+      </w:r>
+      <w:proofErr w:type="spellEnd"/>
+      <w:r>
+        <w:rPr>
+          <w:rFonts w:ascii="Times New Roman" w:hAnsi="Times New Roman" w:cs="Times New Roman"/>
+          <w:sz w:val="24"/>
+          <w:szCs w:val="24"/>
+        </w:rPr>
+        <w:t xml:space="preserve"> for the other two parts, putting the QEE113 and SFH 4141 at an advantage as we are seeking low power consumption for each alarm. The radiant intensity is greatest in the SFH 4141, however this would not make much of a difference in a dark environment such as the smoke chamber, as the photodiode should be able to sense the light coming from any of the three parts. </w:t>
+      </w:r>
     </w:p>
     <w:p>
       <w:pPr>
+        <w:tabs>
+          <w:tab w:val="left" w:pos="720"/>
+        </w:tabs>
         <w:jc w:val="both"/>
         <w:rPr>
           <w:rFonts w:ascii="Times New Roman" w:hAnsi="Times New Roman" w:cs="Times New Roman"/>
-          <w:b/>
-          <w:sz w:val="24"/>
-          <w:szCs w:val="24"/>
-        </w:rPr>
-      </w:pPr>
-      <w:r>
-        <w:rPr>
-          <w:rFonts w:ascii="Times New Roman" w:hAnsi="Times New Roman" w:cs="Times New Roman"/>
-          <w:b/>
-          <w:sz w:val="24"/>
-          <w:szCs w:val="24"/>
-        </w:rPr>
-        <w:t>Smoke Chamber Case</w:t>
+          <w:sz w:val="24"/>
+          <w:szCs w:val="24"/>
+        </w:rPr>
+      </w:pPr>
+      <w:r>
+        <w:rPr>
+          <w:rFonts w:ascii="Times New Roman" w:hAnsi="Times New Roman" w:cs="Times New Roman"/>
+          <w:sz w:val="24"/>
+          <w:szCs w:val="24"/>
+        </w:rPr>
+        <w:t xml:space="preserve">Ultimately, the Fairchild QEE113 is recommended for use for the smoke chamber. This is due to its lower power consumption, greater viewing angle, and higher maximum operating temperature. The QEE113 and SFH 4141 were close however the difference in viewing angle was a big factor, and the cost per unit also was a factor in selecting the QEE113 over the other two parts. </w:t>
       </w:r>
     </w:p>
     <w:p>
       <w:pPr>
+        <w:tabs>
+          <w:tab w:val="left" w:pos="720"/>
+        </w:tabs>
         <w:jc w:val="both"/>
         <w:rPr>
           <w:rFonts w:ascii="Times New Roman" w:hAnsi="Times New Roman" w:cs="Times New Roman"/>
@@ -284,9 +2063,1493 @@
           <w:szCs w:val="24"/>
         </w:rPr>
       </w:pPr>
+      <w:r>
+        <w:rPr>
+          <w:rFonts w:ascii="Times New Roman" w:hAnsi="Times New Roman" w:cs="Times New Roman"/>
+          <w:b/>
+          <w:sz w:val="24"/>
+          <w:szCs w:val="24"/>
+        </w:rPr>
+        <w:t>Photodiode</w:t>
+      </w:r>
     </w:p>
     <w:p>
       <w:pPr>
+        <w:tabs>
+          <w:tab w:val="left" w:pos="720"/>
+        </w:tabs>
+        <w:jc w:val="both"/>
+        <w:rPr>
+          <w:rFonts w:ascii="Times New Roman" w:hAnsi="Times New Roman" w:cs="Times New Roman"/>
+          <w:sz w:val="24"/>
+          <w:szCs w:val="24"/>
+        </w:rPr>
+      </w:pPr>
+      <w:r>
+        <w:rPr>
+          <w:rFonts w:ascii="Times New Roman" w:hAnsi="Times New Roman" w:cs="Times New Roman"/>
+          <w:sz w:val="24"/>
+          <w:szCs w:val="24"/>
+        </w:rPr>
+        <w:t>A photo</w:t>
+      </w:r>
+      <w:r>
+        <w:rPr>
+          <w:rFonts w:ascii="Times New Roman" w:hAnsi="Times New Roman" w:cs="Times New Roman"/>
+          <w:sz w:val="24"/>
+          <w:szCs w:val="24"/>
+        </w:rPr>
+        <w:t>diode is a semiconductor component</w:t>
+      </w:r>
+      <w:r>
+        <w:rPr>
+          <w:rFonts w:ascii="Times New Roman" w:hAnsi="Times New Roman" w:cs="Times New Roman"/>
+          <w:sz w:val="24"/>
+          <w:szCs w:val="24"/>
+        </w:rPr>
+        <w:t xml:space="preserve"> designed to operate in reverse bias</w:t>
+      </w:r>
+      <w:r>
+        <w:rPr>
+          <w:rFonts w:ascii="Times New Roman" w:hAnsi="Times New Roman" w:cs="Times New Roman"/>
+          <w:sz w:val="24"/>
+          <w:szCs w:val="24"/>
+        </w:rPr>
+        <w:t>, that generates current when light is sensed and its photons are absorbed. However, it may also produce small amounts of current whil</w:t>
+      </w:r>
+      <w:r>
+        <w:rPr>
+          <w:rFonts w:ascii="Times New Roman" w:hAnsi="Times New Roman" w:cs="Times New Roman"/>
+          <w:sz w:val="24"/>
+          <w:szCs w:val="24"/>
+        </w:rPr>
+        <w:t xml:space="preserve">e there are no photons present. </w:t>
+      </w:r>
+      <w:r>
+        <w:rPr>
+          <w:rFonts w:ascii="Times New Roman" w:hAnsi="Times New Roman" w:cs="Times New Roman"/>
+          <w:sz w:val="24"/>
+          <w:szCs w:val="24"/>
+        </w:rPr>
+        <w:t>Generally,</w:t>
+      </w:r>
+      <w:r>
+        <w:rPr>
+          <w:rFonts w:ascii="Times New Roman" w:hAnsi="Times New Roman" w:cs="Times New Roman"/>
+          <w:sz w:val="24"/>
+          <w:szCs w:val="24"/>
+        </w:rPr>
+        <w:t xml:space="preserve"> the response time of a photodiode decreases as the surface area increases in size. The most common photodiode is the solar cell, which employs its properties to convert sun light into electric current for common use. Photodiodes are not much different than regular semiconductor diodes, aside from being exposed t</w:t>
+      </w:r>
+      <w:r>
+        <w:rPr>
+          <w:rFonts w:ascii="Times New Roman" w:hAnsi="Times New Roman" w:cs="Times New Roman"/>
+          <w:sz w:val="24"/>
+          <w:szCs w:val="24"/>
+        </w:rPr>
+        <w:t xml:space="preserve">o detect light or being designed with an optical fiber so that light to reaches the </w:t>
+      </w:r>
+      <w:r>
+        <w:rPr>
+          <w:rFonts w:ascii="Times New Roman" w:hAnsi="Times New Roman" w:cs="Times New Roman"/>
+          <w:sz w:val="24"/>
+          <w:szCs w:val="24"/>
+        </w:rPr>
+        <w:t>sensitive part of the component (Cox 91</w:t>
+      </w:r>
+      <w:r>
+        <w:rPr>
+          <w:rFonts w:ascii="Times New Roman" w:hAnsi="Times New Roman" w:cs="Times New Roman"/>
+          <w:sz w:val="24"/>
+          <w:szCs w:val="24"/>
+        </w:rPr>
+        <w:t>).</w:t>
+      </w:r>
+    </w:p>
+    <w:p>
+      <w:pPr>
+        <w:tabs>
+          <w:tab w:val="left" w:pos="720"/>
+        </w:tabs>
+        <w:jc w:val="both"/>
+        <w:rPr>
+          <w:rFonts w:ascii="Times New Roman" w:hAnsi="Times New Roman" w:cs="Times New Roman"/>
+          <w:sz w:val="24"/>
+          <w:szCs w:val="24"/>
+        </w:rPr>
+      </w:pPr>
+      <w:r>
+        <w:rPr>
+          <w:rFonts w:ascii="Times New Roman" w:hAnsi="Times New Roman" w:cs="Times New Roman"/>
+          <w:sz w:val="24"/>
+          <w:szCs w:val="24"/>
+        </w:rPr>
+        <w:t>The photodiode is a p-n junction, and when a photon with enough energy reaches the diode, an electron-hole pair is created</w:t>
+      </w:r>
+      <w:r>
+        <w:rPr>
+          <w:rFonts w:ascii="Times New Roman" w:hAnsi="Times New Roman" w:cs="Times New Roman"/>
+          <w:sz w:val="24"/>
+          <w:szCs w:val="24"/>
+        </w:rPr>
+        <w:t>, this is often referred to as the inner photoelectric effect. In case that the absorption occurs in the depletion region of the junction, the built-in electric field of the depletion region sweeps the carriers from the junction, and the electron-holes move toward the anode while the electrons move toward the cathode, creating a photocurrent. The total current of the photodiode is made up of the sum of the photocurrent and the dark current, the current that’s generated when the photodiode is not exposed to light. Therefore, to maximize the sensitivity of the device, the</w:t>
+      </w:r>
+      <w:r>
+        <w:rPr>
+          <w:rFonts w:ascii="Times New Roman" w:hAnsi="Times New Roman" w:cs="Times New Roman"/>
+          <w:sz w:val="24"/>
+          <w:szCs w:val="24"/>
+        </w:rPr>
+        <w:t xml:space="preserve"> dark current must be minimized (Tavernier)</w:t>
+      </w:r>
+      <w:r>
+        <w:rPr>
+          <w:rFonts w:ascii="Times New Roman" w:hAnsi="Times New Roman" w:cs="Times New Roman"/>
+          <w:sz w:val="24"/>
+          <w:szCs w:val="24"/>
+        </w:rPr>
+        <w:t>.</w:t>
+      </w:r>
+      <w:r>
+        <w:rPr>
+          <w:rFonts w:ascii="Times New Roman" w:hAnsi="Times New Roman" w:cs="Times New Roman"/>
+          <w:sz w:val="24"/>
+          <w:szCs w:val="24"/>
+        </w:rPr>
+        <w:t xml:space="preserve"> Photodiodes are </w:t>
+      </w:r>
+      <w:r>
+        <w:rPr>
+          <w:rFonts w:ascii="Times New Roman" w:hAnsi="Times New Roman" w:cs="Times New Roman"/>
+          <w:sz w:val="24"/>
+          <w:szCs w:val="24"/>
+        </w:rPr>
+        <w:t xml:space="preserve">often operated in </w:t>
+      </w:r>
+      <w:r>
+        <w:rPr>
+          <w:rFonts w:ascii="Times New Roman" w:hAnsi="Times New Roman" w:cs="Times New Roman"/>
+          <w:sz w:val="24"/>
+          <w:szCs w:val="24"/>
+        </w:rPr>
+        <w:lastRenderedPageBreak/>
+        <w:t>photoconductive mode, in which th</w:t>
+      </w:r>
+      <w:r>
+        <w:rPr>
+          <w:rFonts w:ascii="Times New Roman" w:hAnsi="Times New Roman" w:cs="Times New Roman"/>
+          <w:sz w:val="24"/>
+          <w:szCs w:val="24"/>
+        </w:rPr>
+        <w:t>e diode will be reverse biased, resulting in a reduced response time as the width of the depletion layer is increased by the additional reverse bias, thus decreasing the capacitance of the p-n junction. The reverse bias will also increase dark current while minimally affecting th</w:t>
+      </w:r>
+      <w:r>
+        <w:rPr>
+          <w:rFonts w:ascii="Times New Roman" w:hAnsi="Times New Roman" w:cs="Times New Roman"/>
+          <w:sz w:val="24"/>
+          <w:szCs w:val="24"/>
+        </w:rPr>
+        <w:t>e change in the photocurrent (Nave</w:t>
+      </w:r>
+      <w:r>
+        <w:rPr>
+          <w:rFonts w:ascii="Times New Roman" w:hAnsi="Times New Roman" w:cs="Times New Roman"/>
+          <w:sz w:val="24"/>
+          <w:szCs w:val="24"/>
+        </w:rPr>
+        <w:t>).</w:t>
+      </w:r>
+    </w:p>
+    <w:tbl>
+      <w:tblPr>
+        <w:tblStyle w:val="TableGrid"/>
+        <w:tblW w:w="0" w:type="auto"/>
+        <w:tblLook w:val="04A0" w:firstRow="1" w:lastRow="0" w:firstColumn="1" w:lastColumn="0" w:noHBand="0" w:noVBand="1"/>
+      </w:tblPr>
+      <w:tblGrid>
+        <w:gridCol w:w="2515"/>
+        <w:gridCol w:w="2159"/>
+        <w:gridCol w:w="2338"/>
+        <w:gridCol w:w="2338"/>
+      </w:tblGrid>
+      <w:tr>
+        <w:tc>
+          <w:tcPr>
+            <w:tcW w:w="2515" w:type="dxa"/>
+            <w:shd w:val="clear" w:color="auto" w:fill="AEAAAA" w:themeFill="background2" w:themeFillShade="BF"/>
+          </w:tcPr>
+          <w:p>
+            <w:pPr>
+              <w:tabs>
+                <w:tab w:val="left" w:pos="720"/>
+              </w:tabs>
+              <w:jc w:val="center"/>
+              <w:rPr>
+                <w:rFonts w:ascii="Times New Roman" w:hAnsi="Times New Roman" w:cs="Times New Roman"/>
+                <w:b/>
+                <w:sz w:val="24"/>
+                <w:szCs w:val="24"/>
+              </w:rPr>
+            </w:pPr>
+            <w:r>
+              <w:rPr>
+                <w:rFonts w:ascii="Times New Roman" w:hAnsi="Times New Roman" w:cs="Times New Roman"/>
+                <w:b/>
+                <w:sz w:val="24"/>
+                <w:szCs w:val="24"/>
+              </w:rPr>
+              <w:t>Feature</w:t>
+            </w:r>
+          </w:p>
+        </w:tc>
+        <w:tc>
+          <w:tcPr>
+            <w:tcW w:w="2159" w:type="dxa"/>
+            <w:shd w:val="clear" w:color="auto" w:fill="AEAAAA" w:themeFill="background2" w:themeFillShade="BF"/>
+          </w:tcPr>
+          <w:p>
+            <w:pPr>
+              <w:tabs>
+                <w:tab w:val="left" w:pos="720"/>
+              </w:tabs>
+              <w:jc w:val="center"/>
+              <w:rPr>
+                <w:rFonts w:ascii="Times New Roman" w:hAnsi="Times New Roman" w:cs="Times New Roman"/>
+                <w:b/>
+                <w:sz w:val="24"/>
+                <w:szCs w:val="24"/>
+              </w:rPr>
+            </w:pPr>
+            <w:r>
+              <w:rPr>
+                <w:rFonts w:ascii="Times New Roman" w:hAnsi="Times New Roman" w:cs="Times New Roman"/>
+                <w:b/>
+                <w:sz w:val="24"/>
+                <w:szCs w:val="24"/>
+              </w:rPr>
+              <w:t>OSRAM SFH 206K</w:t>
+            </w:r>
+          </w:p>
+        </w:tc>
+        <w:tc>
+          <w:tcPr>
+            <w:tcW w:w="2338" w:type="dxa"/>
+            <w:shd w:val="clear" w:color="auto" w:fill="AEAAAA" w:themeFill="background2" w:themeFillShade="BF"/>
+          </w:tcPr>
+          <w:p>
+            <w:pPr>
+              <w:tabs>
+                <w:tab w:val="left" w:pos="720"/>
+              </w:tabs>
+              <w:jc w:val="center"/>
+              <w:rPr>
+                <w:rFonts w:ascii="Times New Roman" w:hAnsi="Times New Roman" w:cs="Times New Roman"/>
+                <w:b/>
+                <w:sz w:val="24"/>
+                <w:szCs w:val="24"/>
+              </w:rPr>
+            </w:pPr>
+          </w:p>
+        </w:tc>
+        <w:tc>
+          <w:tcPr>
+            <w:tcW w:w="2338" w:type="dxa"/>
+            <w:shd w:val="clear" w:color="auto" w:fill="AEAAAA" w:themeFill="background2" w:themeFillShade="BF"/>
+          </w:tcPr>
+          <w:p>
+            <w:pPr>
+              <w:tabs>
+                <w:tab w:val="left" w:pos="720"/>
+              </w:tabs>
+              <w:jc w:val="center"/>
+              <w:rPr>
+                <w:rFonts w:ascii="Times New Roman" w:hAnsi="Times New Roman" w:cs="Times New Roman"/>
+                <w:b/>
+                <w:sz w:val="24"/>
+                <w:szCs w:val="24"/>
+              </w:rPr>
+            </w:pPr>
+          </w:p>
+        </w:tc>
+      </w:tr>
+      <w:tr>
+        <w:tc>
+          <w:tcPr>
+            <w:tcW w:w="2515" w:type="dxa"/>
+          </w:tcPr>
+          <w:p>
+            <w:pPr>
+              <w:tabs>
+                <w:tab w:val="left" w:pos="720"/>
+              </w:tabs>
+              <w:jc w:val="center"/>
+              <w:rPr>
+                <w:rFonts w:ascii="Times New Roman" w:hAnsi="Times New Roman" w:cs="Times New Roman"/>
+                <w:b/>
+                <w:sz w:val="24"/>
+                <w:szCs w:val="24"/>
+              </w:rPr>
+            </w:pPr>
+            <w:r>
+              <w:rPr>
+                <w:rFonts w:ascii="Times New Roman" w:hAnsi="Times New Roman" w:cs="Times New Roman"/>
+                <w:b/>
+                <w:sz w:val="24"/>
+                <w:szCs w:val="24"/>
+              </w:rPr>
+              <w:t>Mounting Style</w:t>
+            </w:r>
+          </w:p>
+        </w:tc>
+        <w:tc>
+          <w:tcPr>
+            <w:tcW w:w="2159" w:type="dxa"/>
+          </w:tcPr>
+          <w:p>
+            <w:pPr>
+              <w:tabs>
+                <w:tab w:val="left" w:pos="720"/>
+              </w:tabs>
+              <w:jc w:val="center"/>
+              <w:rPr>
+                <w:rFonts w:ascii="Times New Roman" w:hAnsi="Times New Roman" w:cs="Times New Roman"/>
+                <w:sz w:val="24"/>
+                <w:szCs w:val="24"/>
+              </w:rPr>
+            </w:pPr>
+            <w:r>
+              <w:rPr>
+                <w:rFonts w:ascii="Times New Roman" w:hAnsi="Times New Roman" w:cs="Times New Roman"/>
+                <w:sz w:val="24"/>
+                <w:szCs w:val="24"/>
+              </w:rPr>
+              <w:t>Through Hole</w:t>
+            </w:r>
+          </w:p>
+        </w:tc>
+        <w:tc>
+          <w:tcPr>
+            <w:tcW w:w="2338" w:type="dxa"/>
+          </w:tcPr>
+          <w:p>
+            <w:pPr>
+              <w:tabs>
+                <w:tab w:val="left" w:pos="720"/>
+              </w:tabs>
+              <w:jc w:val="center"/>
+              <w:rPr>
+                <w:rFonts w:ascii="Times New Roman" w:hAnsi="Times New Roman" w:cs="Times New Roman"/>
+                <w:b/>
+                <w:sz w:val="24"/>
+                <w:szCs w:val="24"/>
+              </w:rPr>
+            </w:pPr>
+          </w:p>
+        </w:tc>
+        <w:tc>
+          <w:tcPr>
+            <w:tcW w:w="2338" w:type="dxa"/>
+          </w:tcPr>
+          <w:p>
+            <w:pPr>
+              <w:tabs>
+                <w:tab w:val="left" w:pos="720"/>
+              </w:tabs>
+              <w:jc w:val="center"/>
+              <w:rPr>
+                <w:rFonts w:ascii="Times New Roman" w:hAnsi="Times New Roman" w:cs="Times New Roman"/>
+                <w:b/>
+                <w:sz w:val="24"/>
+                <w:szCs w:val="24"/>
+              </w:rPr>
+            </w:pPr>
+          </w:p>
+        </w:tc>
+      </w:tr>
+      <w:tr>
+        <w:tc>
+          <w:tcPr>
+            <w:tcW w:w="2515" w:type="dxa"/>
+          </w:tcPr>
+          <w:p>
+            <w:pPr>
+              <w:tabs>
+                <w:tab w:val="left" w:pos="720"/>
+              </w:tabs>
+              <w:jc w:val="center"/>
+              <w:rPr>
+                <w:rFonts w:ascii="Times New Roman" w:hAnsi="Times New Roman" w:cs="Times New Roman"/>
+                <w:b/>
+                <w:sz w:val="24"/>
+                <w:szCs w:val="24"/>
+              </w:rPr>
+            </w:pPr>
+            <w:r>
+              <w:rPr>
+                <w:rFonts w:ascii="Times New Roman" w:hAnsi="Times New Roman" w:cs="Times New Roman"/>
+                <w:b/>
+                <w:sz w:val="24"/>
+                <w:szCs w:val="24"/>
+              </w:rPr>
+              <w:t>Peak Wavelength</w:t>
+            </w:r>
+          </w:p>
+        </w:tc>
+        <w:tc>
+          <w:tcPr>
+            <w:tcW w:w="2159" w:type="dxa"/>
+          </w:tcPr>
+          <w:p>
+            <w:pPr>
+              <w:tabs>
+                <w:tab w:val="left" w:pos="720"/>
+              </w:tabs>
+              <w:jc w:val="center"/>
+              <w:rPr>
+                <w:rFonts w:ascii="Times New Roman" w:hAnsi="Times New Roman" w:cs="Times New Roman"/>
+                <w:sz w:val="24"/>
+                <w:szCs w:val="24"/>
+              </w:rPr>
+            </w:pPr>
+            <w:r>
+              <w:rPr>
+                <w:rFonts w:ascii="Times New Roman" w:hAnsi="Times New Roman" w:cs="Times New Roman"/>
+                <w:sz w:val="24"/>
+                <w:szCs w:val="24"/>
+              </w:rPr>
+              <w:t>850 nm</w:t>
+            </w:r>
+          </w:p>
+        </w:tc>
+        <w:tc>
+          <w:tcPr>
+            <w:tcW w:w="2338" w:type="dxa"/>
+          </w:tcPr>
+          <w:p>
+            <w:pPr>
+              <w:tabs>
+                <w:tab w:val="left" w:pos="720"/>
+              </w:tabs>
+              <w:jc w:val="center"/>
+              <w:rPr>
+                <w:rFonts w:ascii="Times New Roman" w:hAnsi="Times New Roman" w:cs="Times New Roman"/>
+                <w:b/>
+                <w:sz w:val="24"/>
+                <w:szCs w:val="24"/>
+              </w:rPr>
+            </w:pPr>
+          </w:p>
+        </w:tc>
+        <w:tc>
+          <w:tcPr>
+            <w:tcW w:w="2338" w:type="dxa"/>
+          </w:tcPr>
+          <w:p>
+            <w:pPr>
+              <w:tabs>
+                <w:tab w:val="left" w:pos="720"/>
+              </w:tabs>
+              <w:jc w:val="center"/>
+              <w:rPr>
+                <w:rFonts w:ascii="Times New Roman" w:hAnsi="Times New Roman" w:cs="Times New Roman"/>
+                <w:b/>
+                <w:sz w:val="24"/>
+                <w:szCs w:val="24"/>
+              </w:rPr>
+            </w:pPr>
+          </w:p>
+        </w:tc>
+      </w:tr>
+      <w:tr>
+        <w:tc>
+          <w:tcPr>
+            <w:tcW w:w="2515" w:type="dxa"/>
+          </w:tcPr>
+          <w:p>
+            <w:pPr>
+              <w:tabs>
+                <w:tab w:val="left" w:pos="720"/>
+              </w:tabs>
+              <w:jc w:val="center"/>
+              <w:rPr>
+                <w:rFonts w:ascii="Times New Roman" w:hAnsi="Times New Roman" w:cs="Times New Roman"/>
+                <w:b/>
+                <w:sz w:val="24"/>
+                <w:szCs w:val="24"/>
+              </w:rPr>
+            </w:pPr>
+            <w:r>
+              <w:rPr>
+                <w:rFonts w:ascii="Times New Roman" w:hAnsi="Times New Roman" w:cs="Times New Roman"/>
+                <w:b/>
+                <w:sz w:val="24"/>
+                <w:szCs w:val="24"/>
+              </w:rPr>
+              <w:t>Dark Current</w:t>
+            </w:r>
+          </w:p>
+        </w:tc>
+        <w:tc>
+          <w:tcPr>
+            <w:tcW w:w="2159" w:type="dxa"/>
+          </w:tcPr>
+          <w:p>
+            <w:pPr>
+              <w:tabs>
+                <w:tab w:val="left" w:pos="720"/>
+              </w:tabs>
+              <w:jc w:val="center"/>
+              <w:rPr>
+                <w:rFonts w:ascii="Times New Roman" w:hAnsi="Times New Roman" w:cs="Times New Roman"/>
+                <w:sz w:val="24"/>
+                <w:szCs w:val="24"/>
+              </w:rPr>
+            </w:pPr>
+            <w:r>
+              <w:rPr>
+                <w:rFonts w:ascii="Times New Roman" w:hAnsi="Times New Roman" w:cs="Times New Roman"/>
+                <w:sz w:val="24"/>
+                <w:szCs w:val="24"/>
+              </w:rPr>
+              <w:t xml:space="preserve">2 </w:t>
+            </w:r>
+            <w:proofErr w:type="spellStart"/>
+            <w:r>
+              <w:rPr>
+                <w:rFonts w:ascii="Times New Roman" w:hAnsi="Times New Roman" w:cs="Times New Roman"/>
+                <w:sz w:val="24"/>
+                <w:szCs w:val="24"/>
+              </w:rPr>
+              <w:t>nA</w:t>
+            </w:r>
+            <w:proofErr w:type="spellEnd"/>
+          </w:p>
+        </w:tc>
+        <w:tc>
+          <w:tcPr>
+            <w:tcW w:w="2338" w:type="dxa"/>
+          </w:tcPr>
+          <w:p>
+            <w:pPr>
+              <w:tabs>
+                <w:tab w:val="left" w:pos="720"/>
+              </w:tabs>
+              <w:jc w:val="center"/>
+              <w:rPr>
+                <w:rFonts w:ascii="Times New Roman" w:hAnsi="Times New Roman" w:cs="Times New Roman"/>
+                <w:b/>
+                <w:sz w:val="24"/>
+                <w:szCs w:val="24"/>
+              </w:rPr>
+            </w:pPr>
+          </w:p>
+        </w:tc>
+        <w:tc>
+          <w:tcPr>
+            <w:tcW w:w="2338" w:type="dxa"/>
+          </w:tcPr>
+          <w:p>
+            <w:pPr>
+              <w:tabs>
+                <w:tab w:val="left" w:pos="720"/>
+              </w:tabs>
+              <w:jc w:val="center"/>
+              <w:rPr>
+                <w:rFonts w:ascii="Times New Roman" w:hAnsi="Times New Roman" w:cs="Times New Roman"/>
+                <w:b/>
+                <w:sz w:val="24"/>
+                <w:szCs w:val="24"/>
+              </w:rPr>
+            </w:pPr>
+          </w:p>
+        </w:tc>
+      </w:tr>
+      <w:tr>
+        <w:tc>
+          <w:tcPr>
+            <w:tcW w:w="2515" w:type="dxa"/>
+          </w:tcPr>
+          <w:p>
+            <w:pPr>
+              <w:tabs>
+                <w:tab w:val="left" w:pos="720"/>
+              </w:tabs>
+              <w:jc w:val="center"/>
+              <w:rPr>
+                <w:rFonts w:ascii="Times New Roman" w:hAnsi="Times New Roman" w:cs="Times New Roman"/>
+                <w:b/>
+                <w:sz w:val="24"/>
+                <w:szCs w:val="24"/>
+              </w:rPr>
+            </w:pPr>
+            <w:r>
+              <w:rPr>
+                <w:rFonts w:ascii="Times New Roman" w:hAnsi="Times New Roman" w:cs="Times New Roman"/>
+                <w:b/>
+                <w:sz w:val="24"/>
+                <w:szCs w:val="24"/>
+              </w:rPr>
+              <w:t>Reverse Voltage (VR)</w:t>
+            </w:r>
+          </w:p>
+        </w:tc>
+        <w:tc>
+          <w:tcPr>
+            <w:tcW w:w="2159" w:type="dxa"/>
+          </w:tcPr>
+          <w:p>
+            <w:pPr>
+              <w:tabs>
+                <w:tab w:val="left" w:pos="720"/>
+              </w:tabs>
+              <w:jc w:val="center"/>
+              <w:rPr>
+                <w:rFonts w:ascii="Times New Roman" w:hAnsi="Times New Roman" w:cs="Times New Roman"/>
+                <w:sz w:val="24"/>
+                <w:szCs w:val="24"/>
+              </w:rPr>
+            </w:pPr>
+            <w:r>
+              <w:rPr>
+                <w:rFonts w:ascii="Times New Roman" w:hAnsi="Times New Roman" w:cs="Times New Roman"/>
+                <w:sz w:val="24"/>
+                <w:szCs w:val="24"/>
+              </w:rPr>
+              <w:t>32 V</w:t>
+            </w:r>
+          </w:p>
+        </w:tc>
+        <w:tc>
+          <w:tcPr>
+            <w:tcW w:w="2338" w:type="dxa"/>
+          </w:tcPr>
+          <w:p>
+            <w:pPr>
+              <w:tabs>
+                <w:tab w:val="left" w:pos="720"/>
+              </w:tabs>
+              <w:jc w:val="center"/>
+              <w:rPr>
+                <w:rFonts w:ascii="Times New Roman" w:hAnsi="Times New Roman" w:cs="Times New Roman"/>
+                <w:b/>
+                <w:sz w:val="24"/>
+                <w:szCs w:val="24"/>
+              </w:rPr>
+            </w:pPr>
+          </w:p>
+        </w:tc>
+        <w:tc>
+          <w:tcPr>
+            <w:tcW w:w="2338" w:type="dxa"/>
+          </w:tcPr>
+          <w:p>
+            <w:pPr>
+              <w:tabs>
+                <w:tab w:val="left" w:pos="720"/>
+              </w:tabs>
+              <w:jc w:val="center"/>
+              <w:rPr>
+                <w:rFonts w:ascii="Times New Roman" w:hAnsi="Times New Roman" w:cs="Times New Roman"/>
+                <w:b/>
+                <w:sz w:val="24"/>
+                <w:szCs w:val="24"/>
+              </w:rPr>
+            </w:pPr>
+          </w:p>
+        </w:tc>
+      </w:tr>
+      <w:tr>
+        <w:tc>
+          <w:tcPr>
+            <w:tcW w:w="2515" w:type="dxa"/>
+          </w:tcPr>
+          <w:p>
+            <w:pPr>
+              <w:tabs>
+                <w:tab w:val="left" w:pos="720"/>
+              </w:tabs>
+              <w:jc w:val="center"/>
+              <w:rPr>
+                <w:rFonts w:ascii="Times New Roman" w:hAnsi="Times New Roman" w:cs="Times New Roman"/>
+                <w:b/>
+                <w:sz w:val="24"/>
+                <w:szCs w:val="24"/>
+              </w:rPr>
+            </w:pPr>
+            <w:r>
+              <w:rPr>
+                <w:rFonts w:ascii="Times New Roman" w:hAnsi="Times New Roman" w:cs="Times New Roman"/>
+                <w:b/>
+                <w:sz w:val="24"/>
+                <w:szCs w:val="24"/>
+              </w:rPr>
+              <w:t>Rise Time</w:t>
+            </w:r>
+          </w:p>
+        </w:tc>
+        <w:tc>
+          <w:tcPr>
+            <w:tcW w:w="2159" w:type="dxa"/>
+          </w:tcPr>
+          <w:p>
+            <w:pPr>
+              <w:tabs>
+                <w:tab w:val="left" w:pos="720"/>
+              </w:tabs>
+              <w:jc w:val="center"/>
+              <w:rPr>
+                <w:rFonts w:ascii="Times New Roman" w:hAnsi="Times New Roman" w:cs="Times New Roman"/>
+                <w:sz w:val="24"/>
+                <w:szCs w:val="24"/>
+              </w:rPr>
+            </w:pPr>
+            <w:r>
+              <w:rPr>
+                <w:rFonts w:ascii="Times New Roman" w:hAnsi="Times New Roman" w:cs="Times New Roman"/>
+                <w:sz w:val="24"/>
+                <w:szCs w:val="24"/>
+              </w:rPr>
+              <w:t>20 ns</w:t>
+            </w:r>
+          </w:p>
+        </w:tc>
+        <w:tc>
+          <w:tcPr>
+            <w:tcW w:w="2338" w:type="dxa"/>
+          </w:tcPr>
+          <w:p>
+            <w:pPr>
+              <w:tabs>
+                <w:tab w:val="left" w:pos="720"/>
+              </w:tabs>
+              <w:jc w:val="center"/>
+              <w:rPr>
+                <w:rFonts w:ascii="Times New Roman" w:hAnsi="Times New Roman" w:cs="Times New Roman"/>
+                <w:b/>
+                <w:sz w:val="24"/>
+                <w:szCs w:val="24"/>
+              </w:rPr>
+            </w:pPr>
+          </w:p>
+        </w:tc>
+        <w:tc>
+          <w:tcPr>
+            <w:tcW w:w="2338" w:type="dxa"/>
+          </w:tcPr>
+          <w:p>
+            <w:pPr>
+              <w:tabs>
+                <w:tab w:val="left" w:pos="720"/>
+              </w:tabs>
+              <w:jc w:val="center"/>
+              <w:rPr>
+                <w:rFonts w:ascii="Times New Roman" w:hAnsi="Times New Roman" w:cs="Times New Roman"/>
+                <w:b/>
+                <w:sz w:val="24"/>
+                <w:szCs w:val="24"/>
+              </w:rPr>
+            </w:pPr>
+          </w:p>
+        </w:tc>
+      </w:tr>
+      <w:tr>
+        <w:tc>
+          <w:tcPr>
+            <w:tcW w:w="2515" w:type="dxa"/>
+          </w:tcPr>
+          <w:p>
+            <w:pPr>
+              <w:tabs>
+                <w:tab w:val="left" w:pos="720"/>
+              </w:tabs>
+              <w:jc w:val="center"/>
+              <w:rPr>
+                <w:rFonts w:ascii="Times New Roman" w:hAnsi="Times New Roman" w:cs="Times New Roman"/>
+                <w:b/>
+                <w:sz w:val="24"/>
+                <w:szCs w:val="24"/>
+              </w:rPr>
+            </w:pPr>
+            <w:r>
+              <w:rPr>
+                <w:rFonts w:ascii="Times New Roman" w:hAnsi="Times New Roman" w:cs="Times New Roman"/>
+                <w:b/>
+                <w:sz w:val="24"/>
+                <w:szCs w:val="24"/>
+              </w:rPr>
+              <w:t>Fall Time</w:t>
+            </w:r>
+          </w:p>
+        </w:tc>
+        <w:tc>
+          <w:tcPr>
+            <w:tcW w:w="2159" w:type="dxa"/>
+          </w:tcPr>
+          <w:p>
+            <w:pPr>
+              <w:tabs>
+                <w:tab w:val="left" w:pos="720"/>
+              </w:tabs>
+              <w:jc w:val="center"/>
+              <w:rPr>
+                <w:rFonts w:ascii="Times New Roman" w:hAnsi="Times New Roman" w:cs="Times New Roman"/>
+                <w:sz w:val="24"/>
+                <w:szCs w:val="24"/>
+              </w:rPr>
+            </w:pPr>
+            <w:r>
+              <w:rPr>
+                <w:rFonts w:ascii="Times New Roman" w:hAnsi="Times New Roman" w:cs="Times New Roman"/>
+                <w:sz w:val="24"/>
+                <w:szCs w:val="24"/>
+              </w:rPr>
+              <w:t>20 ns</w:t>
+            </w:r>
+          </w:p>
+        </w:tc>
+        <w:tc>
+          <w:tcPr>
+            <w:tcW w:w="2338" w:type="dxa"/>
+          </w:tcPr>
+          <w:p>
+            <w:pPr>
+              <w:tabs>
+                <w:tab w:val="left" w:pos="720"/>
+              </w:tabs>
+              <w:jc w:val="center"/>
+              <w:rPr>
+                <w:rFonts w:ascii="Times New Roman" w:hAnsi="Times New Roman" w:cs="Times New Roman"/>
+                <w:b/>
+                <w:sz w:val="24"/>
+                <w:szCs w:val="24"/>
+              </w:rPr>
+            </w:pPr>
+          </w:p>
+        </w:tc>
+        <w:tc>
+          <w:tcPr>
+            <w:tcW w:w="2338" w:type="dxa"/>
+          </w:tcPr>
+          <w:p>
+            <w:pPr>
+              <w:tabs>
+                <w:tab w:val="left" w:pos="720"/>
+              </w:tabs>
+              <w:jc w:val="center"/>
+              <w:rPr>
+                <w:rFonts w:ascii="Times New Roman" w:hAnsi="Times New Roman" w:cs="Times New Roman"/>
+                <w:b/>
+                <w:sz w:val="24"/>
+                <w:szCs w:val="24"/>
+              </w:rPr>
+            </w:pPr>
+          </w:p>
+        </w:tc>
+      </w:tr>
+      <w:tr>
+        <w:tc>
+          <w:tcPr>
+            <w:tcW w:w="2515" w:type="dxa"/>
+          </w:tcPr>
+          <w:p>
+            <w:pPr>
+              <w:tabs>
+                <w:tab w:val="left" w:pos="720"/>
+              </w:tabs>
+              <w:jc w:val="center"/>
+              <w:rPr>
+                <w:rFonts w:ascii="Times New Roman" w:hAnsi="Times New Roman" w:cs="Times New Roman"/>
+                <w:b/>
+                <w:sz w:val="24"/>
+                <w:szCs w:val="24"/>
+              </w:rPr>
+            </w:pPr>
+            <w:r>
+              <w:rPr>
+                <w:rFonts w:ascii="Times New Roman" w:hAnsi="Times New Roman" w:cs="Times New Roman"/>
+                <w:b/>
+                <w:sz w:val="24"/>
+                <w:szCs w:val="24"/>
+              </w:rPr>
+              <w:t>Max Operating Temp</w:t>
+            </w:r>
+          </w:p>
+        </w:tc>
+        <w:tc>
+          <w:tcPr>
+            <w:tcW w:w="2159" w:type="dxa"/>
+          </w:tcPr>
+          <w:p>
+            <w:pPr>
+              <w:tabs>
+                <w:tab w:val="left" w:pos="720"/>
+              </w:tabs>
+              <w:jc w:val="center"/>
+              <w:rPr>
+                <w:rFonts w:ascii="Times New Roman" w:hAnsi="Times New Roman" w:cs="Times New Roman"/>
+                <w:sz w:val="24"/>
+                <w:szCs w:val="24"/>
+              </w:rPr>
+            </w:pPr>
+            <w:r>
+              <w:rPr>
+                <w:rFonts w:ascii="Times New Roman" w:hAnsi="Times New Roman" w:cs="Times New Roman"/>
+                <w:sz w:val="24"/>
+                <w:szCs w:val="24"/>
+              </w:rPr>
+              <w:t>100 °C</w:t>
+            </w:r>
+          </w:p>
+        </w:tc>
+        <w:tc>
+          <w:tcPr>
+            <w:tcW w:w="2338" w:type="dxa"/>
+          </w:tcPr>
+          <w:p>
+            <w:pPr>
+              <w:tabs>
+                <w:tab w:val="left" w:pos="720"/>
+              </w:tabs>
+              <w:jc w:val="center"/>
+              <w:rPr>
+                <w:rFonts w:ascii="Times New Roman" w:hAnsi="Times New Roman" w:cs="Times New Roman"/>
+                <w:b/>
+                <w:sz w:val="24"/>
+                <w:szCs w:val="24"/>
+              </w:rPr>
+            </w:pPr>
+          </w:p>
+        </w:tc>
+        <w:tc>
+          <w:tcPr>
+            <w:tcW w:w="2338" w:type="dxa"/>
+          </w:tcPr>
+          <w:p>
+            <w:pPr>
+              <w:tabs>
+                <w:tab w:val="left" w:pos="720"/>
+              </w:tabs>
+              <w:jc w:val="center"/>
+              <w:rPr>
+                <w:rFonts w:ascii="Times New Roman" w:hAnsi="Times New Roman" w:cs="Times New Roman"/>
+                <w:b/>
+                <w:sz w:val="24"/>
+                <w:szCs w:val="24"/>
+              </w:rPr>
+            </w:pPr>
+          </w:p>
+        </w:tc>
+      </w:tr>
+      <w:tr>
+        <w:tc>
+          <w:tcPr>
+            <w:tcW w:w="2515" w:type="dxa"/>
+          </w:tcPr>
+          <w:p>
+            <w:pPr>
+              <w:tabs>
+                <w:tab w:val="left" w:pos="720"/>
+              </w:tabs>
+              <w:jc w:val="center"/>
+              <w:rPr>
+                <w:rFonts w:ascii="Times New Roman" w:hAnsi="Times New Roman" w:cs="Times New Roman"/>
+                <w:b/>
+                <w:sz w:val="24"/>
+                <w:szCs w:val="24"/>
+              </w:rPr>
+            </w:pPr>
+            <w:r>
+              <w:rPr>
+                <w:rFonts w:ascii="Times New Roman" w:hAnsi="Times New Roman" w:cs="Times New Roman"/>
+                <w:b/>
+                <w:sz w:val="24"/>
+                <w:szCs w:val="24"/>
+              </w:rPr>
+              <w:t>Forward Current (IF)</w:t>
+            </w:r>
+          </w:p>
+        </w:tc>
+        <w:tc>
+          <w:tcPr>
+            <w:tcW w:w="2159" w:type="dxa"/>
+          </w:tcPr>
+          <w:p>
+            <w:pPr>
+              <w:tabs>
+                <w:tab w:val="left" w:pos="720"/>
+              </w:tabs>
+              <w:jc w:val="center"/>
+              <w:rPr>
+                <w:rFonts w:ascii="Times New Roman" w:hAnsi="Times New Roman" w:cs="Times New Roman"/>
+                <w:sz w:val="24"/>
+                <w:szCs w:val="24"/>
+              </w:rPr>
+            </w:pPr>
+            <w:r>
+              <w:rPr>
+                <w:rFonts w:ascii="Times New Roman" w:hAnsi="Times New Roman" w:cs="Times New Roman"/>
+                <w:sz w:val="24"/>
+                <w:szCs w:val="24"/>
+              </w:rPr>
+              <w:t>100 mA</w:t>
+            </w:r>
+          </w:p>
+        </w:tc>
+        <w:tc>
+          <w:tcPr>
+            <w:tcW w:w="2338" w:type="dxa"/>
+          </w:tcPr>
+          <w:p>
+            <w:pPr>
+              <w:tabs>
+                <w:tab w:val="left" w:pos="720"/>
+              </w:tabs>
+              <w:jc w:val="center"/>
+              <w:rPr>
+                <w:rFonts w:ascii="Times New Roman" w:hAnsi="Times New Roman" w:cs="Times New Roman"/>
+                <w:b/>
+                <w:sz w:val="24"/>
+                <w:szCs w:val="24"/>
+              </w:rPr>
+            </w:pPr>
+          </w:p>
+        </w:tc>
+        <w:tc>
+          <w:tcPr>
+            <w:tcW w:w="2338" w:type="dxa"/>
+          </w:tcPr>
+          <w:p>
+            <w:pPr>
+              <w:tabs>
+                <w:tab w:val="left" w:pos="720"/>
+              </w:tabs>
+              <w:jc w:val="center"/>
+              <w:rPr>
+                <w:rFonts w:ascii="Times New Roman" w:hAnsi="Times New Roman" w:cs="Times New Roman"/>
+                <w:b/>
+                <w:sz w:val="24"/>
+                <w:szCs w:val="24"/>
+              </w:rPr>
+            </w:pPr>
+          </w:p>
+        </w:tc>
+      </w:tr>
+      <w:tr>
+        <w:tc>
+          <w:tcPr>
+            <w:tcW w:w="2515" w:type="dxa"/>
+          </w:tcPr>
+          <w:p>
+            <w:pPr>
+              <w:tabs>
+                <w:tab w:val="left" w:pos="720"/>
+              </w:tabs>
+              <w:jc w:val="center"/>
+              <w:rPr>
+                <w:rFonts w:ascii="Times New Roman" w:hAnsi="Times New Roman" w:cs="Times New Roman"/>
+                <w:b/>
+                <w:sz w:val="24"/>
+                <w:szCs w:val="24"/>
+              </w:rPr>
+            </w:pPr>
+            <w:r>
+              <w:rPr>
+                <w:rFonts w:ascii="Times New Roman" w:hAnsi="Times New Roman" w:cs="Times New Roman"/>
+                <w:b/>
+                <w:sz w:val="24"/>
+                <w:szCs w:val="24"/>
+              </w:rPr>
+              <w:t>Forward Voltage (VF)</w:t>
+            </w:r>
+          </w:p>
+        </w:tc>
+        <w:tc>
+          <w:tcPr>
+            <w:tcW w:w="2159" w:type="dxa"/>
+          </w:tcPr>
+          <w:p>
+            <w:pPr>
+              <w:tabs>
+                <w:tab w:val="left" w:pos="720"/>
+              </w:tabs>
+              <w:jc w:val="center"/>
+              <w:rPr>
+                <w:rFonts w:ascii="Times New Roman" w:hAnsi="Times New Roman" w:cs="Times New Roman"/>
+                <w:sz w:val="24"/>
+                <w:szCs w:val="24"/>
+              </w:rPr>
+            </w:pPr>
+            <w:r>
+              <w:rPr>
+                <w:rFonts w:ascii="Times New Roman" w:hAnsi="Times New Roman" w:cs="Times New Roman"/>
+                <w:sz w:val="24"/>
+                <w:szCs w:val="24"/>
+              </w:rPr>
+              <w:t>1.3 V</w:t>
+            </w:r>
+          </w:p>
+        </w:tc>
+        <w:tc>
+          <w:tcPr>
+            <w:tcW w:w="2338" w:type="dxa"/>
+          </w:tcPr>
+          <w:p>
+            <w:pPr>
+              <w:tabs>
+                <w:tab w:val="left" w:pos="720"/>
+              </w:tabs>
+              <w:jc w:val="center"/>
+              <w:rPr>
+                <w:rFonts w:ascii="Times New Roman" w:hAnsi="Times New Roman" w:cs="Times New Roman"/>
+                <w:b/>
+                <w:sz w:val="24"/>
+                <w:szCs w:val="24"/>
+              </w:rPr>
+            </w:pPr>
+          </w:p>
+        </w:tc>
+        <w:tc>
+          <w:tcPr>
+            <w:tcW w:w="2338" w:type="dxa"/>
+          </w:tcPr>
+          <w:p>
+            <w:pPr>
+              <w:tabs>
+                <w:tab w:val="left" w:pos="720"/>
+              </w:tabs>
+              <w:jc w:val="center"/>
+              <w:rPr>
+                <w:rFonts w:ascii="Times New Roman" w:hAnsi="Times New Roman" w:cs="Times New Roman"/>
+                <w:b/>
+                <w:sz w:val="24"/>
+                <w:szCs w:val="24"/>
+              </w:rPr>
+            </w:pPr>
+          </w:p>
+        </w:tc>
+      </w:tr>
+      <w:tr>
+        <w:tc>
+          <w:tcPr>
+            <w:tcW w:w="2515" w:type="dxa"/>
+          </w:tcPr>
+          <w:p>
+            <w:pPr>
+              <w:tabs>
+                <w:tab w:val="left" w:pos="720"/>
+              </w:tabs>
+              <w:jc w:val="center"/>
+              <w:rPr>
+                <w:rFonts w:ascii="Times New Roman" w:hAnsi="Times New Roman" w:cs="Times New Roman"/>
+                <w:b/>
+                <w:sz w:val="24"/>
+                <w:szCs w:val="24"/>
+              </w:rPr>
+            </w:pPr>
+            <w:r>
+              <w:rPr>
+                <w:rFonts w:ascii="Times New Roman" w:hAnsi="Times New Roman" w:cs="Times New Roman"/>
+                <w:b/>
+                <w:sz w:val="24"/>
+                <w:szCs w:val="24"/>
+              </w:rPr>
+              <w:t>Power Dissipation</w:t>
+            </w:r>
+          </w:p>
+        </w:tc>
+        <w:tc>
+          <w:tcPr>
+            <w:tcW w:w="2159" w:type="dxa"/>
+          </w:tcPr>
+          <w:p>
+            <w:pPr>
+              <w:tabs>
+                <w:tab w:val="left" w:pos="720"/>
+              </w:tabs>
+              <w:jc w:val="center"/>
+              <w:rPr>
+                <w:rFonts w:ascii="Times New Roman" w:hAnsi="Times New Roman" w:cs="Times New Roman"/>
+                <w:sz w:val="24"/>
+                <w:szCs w:val="24"/>
+              </w:rPr>
+            </w:pPr>
+            <w:r>
+              <w:rPr>
+                <w:rFonts w:ascii="Times New Roman" w:hAnsi="Times New Roman" w:cs="Times New Roman"/>
+                <w:sz w:val="24"/>
+                <w:szCs w:val="24"/>
+              </w:rPr>
+              <w:t xml:space="preserve">150 </w:t>
+            </w:r>
+            <w:proofErr w:type="spellStart"/>
+            <w:r>
+              <w:rPr>
+                <w:rFonts w:ascii="Times New Roman" w:hAnsi="Times New Roman" w:cs="Times New Roman"/>
+                <w:sz w:val="24"/>
+                <w:szCs w:val="24"/>
+              </w:rPr>
+              <w:t>mW</w:t>
+            </w:r>
+            <w:proofErr w:type="spellEnd"/>
+          </w:p>
+        </w:tc>
+        <w:tc>
+          <w:tcPr>
+            <w:tcW w:w="2338" w:type="dxa"/>
+          </w:tcPr>
+          <w:p>
+            <w:pPr>
+              <w:tabs>
+                <w:tab w:val="left" w:pos="720"/>
+              </w:tabs>
+              <w:jc w:val="center"/>
+              <w:rPr>
+                <w:rFonts w:ascii="Times New Roman" w:hAnsi="Times New Roman" w:cs="Times New Roman"/>
+                <w:b/>
+                <w:sz w:val="24"/>
+                <w:szCs w:val="24"/>
+              </w:rPr>
+            </w:pPr>
+          </w:p>
+        </w:tc>
+        <w:tc>
+          <w:tcPr>
+            <w:tcW w:w="2338" w:type="dxa"/>
+          </w:tcPr>
+          <w:p>
+            <w:pPr>
+              <w:tabs>
+                <w:tab w:val="left" w:pos="720"/>
+              </w:tabs>
+              <w:jc w:val="center"/>
+              <w:rPr>
+                <w:rFonts w:ascii="Times New Roman" w:hAnsi="Times New Roman" w:cs="Times New Roman"/>
+                <w:b/>
+                <w:sz w:val="24"/>
+                <w:szCs w:val="24"/>
+              </w:rPr>
+            </w:pPr>
+          </w:p>
+        </w:tc>
+      </w:tr>
+      <w:tr>
+        <w:tc>
+          <w:tcPr>
+            <w:tcW w:w="2515" w:type="dxa"/>
+          </w:tcPr>
+          <w:p>
+            <w:pPr>
+              <w:tabs>
+                <w:tab w:val="left" w:pos="720"/>
+              </w:tabs>
+              <w:jc w:val="center"/>
+              <w:rPr>
+                <w:rFonts w:ascii="Times New Roman" w:hAnsi="Times New Roman" w:cs="Times New Roman"/>
+                <w:b/>
+                <w:sz w:val="24"/>
+                <w:szCs w:val="24"/>
+              </w:rPr>
+            </w:pPr>
+            <w:r>
+              <w:rPr>
+                <w:rFonts w:ascii="Times New Roman" w:hAnsi="Times New Roman" w:cs="Times New Roman"/>
+                <w:b/>
+                <w:sz w:val="24"/>
+                <w:szCs w:val="24"/>
+              </w:rPr>
+              <w:t>Photocurrent</w:t>
+            </w:r>
+          </w:p>
+        </w:tc>
+        <w:tc>
+          <w:tcPr>
+            <w:tcW w:w="2159" w:type="dxa"/>
+          </w:tcPr>
+          <w:p>
+            <w:pPr>
+              <w:tabs>
+                <w:tab w:val="left" w:pos="720"/>
+              </w:tabs>
+              <w:jc w:val="center"/>
+              <w:rPr>
+                <w:rFonts w:ascii="Times New Roman" w:hAnsi="Times New Roman" w:cs="Times New Roman"/>
+                <w:sz w:val="24"/>
+                <w:szCs w:val="24"/>
+              </w:rPr>
+            </w:pPr>
+            <w:r>
+              <w:rPr>
+                <w:rFonts w:ascii="Times New Roman" w:hAnsi="Times New Roman" w:cs="Times New Roman"/>
+                <w:sz w:val="24"/>
+                <w:szCs w:val="24"/>
+              </w:rPr>
+              <w:t xml:space="preserve">800 </w:t>
+            </w:r>
+            <w:proofErr w:type="spellStart"/>
+            <w:r>
+              <w:rPr>
+                <w:rFonts w:ascii="Times New Roman" w:hAnsi="Times New Roman" w:cs="Times New Roman"/>
+                <w:sz w:val="24"/>
+                <w:szCs w:val="24"/>
+              </w:rPr>
+              <w:t>uA</w:t>
+            </w:r>
+            <w:proofErr w:type="spellEnd"/>
+          </w:p>
+        </w:tc>
+        <w:tc>
+          <w:tcPr>
+            <w:tcW w:w="2338" w:type="dxa"/>
+          </w:tcPr>
+          <w:p>
+            <w:pPr>
+              <w:tabs>
+                <w:tab w:val="left" w:pos="720"/>
+              </w:tabs>
+              <w:jc w:val="center"/>
+              <w:rPr>
+                <w:rFonts w:ascii="Times New Roman" w:hAnsi="Times New Roman" w:cs="Times New Roman"/>
+                <w:b/>
+                <w:sz w:val="24"/>
+                <w:szCs w:val="24"/>
+              </w:rPr>
+            </w:pPr>
+          </w:p>
+        </w:tc>
+        <w:tc>
+          <w:tcPr>
+            <w:tcW w:w="2338" w:type="dxa"/>
+          </w:tcPr>
+          <w:p>
+            <w:pPr>
+              <w:tabs>
+                <w:tab w:val="left" w:pos="720"/>
+              </w:tabs>
+              <w:jc w:val="center"/>
+              <w:rPr>
+                <w:rFonts w:ascii="Times New Roman" w:hAnsi="Times New Roman" w:cs="Times New Roman"/>
+                <w:b/>
+                <w:sz w:val="24"/>
+                <w:szCs w:val="24"/>
+              </w:rPr>
+            </w:pPr>
+          </w:p>
+        </w:tc>
+      </w:tr>
+      <w:tr>
+        <w:tc>
+          <w:tcPr>
+            <w:tcW w:w="2515" w:type="dxa"/>
+          </w:tcPr>
+          <w:p>
+            <w:pPr>
+              <w:tabs>
+                <w:tab w:val="left" w:pos="720"/>
+              </w:tabs>
+              <w:jc w:val="center"/>
+              <w:rPr>
+                <w:rFonts w:ascii="Times New Roman" w:hAnsi="Times New Roman" w:cs="Times New Roman"/>
+                <w:b/>
+                <w:sz w:val="24"/>
+                <w:szCs w:val="24"/>
+              </w:rPr>
+            </w:pPr>
+            <w:r>
+              <w:rPr>
+                <w:rFonts w:ascii="Times New Roman" w:hAnsi="Times New Roman" w:cs="Times New Roman"/>
+                <w:b/>
+                <w:sz w:val="24"/>
+                <w:szCs w:val="24"/>
+              </w:rPr>
+              <w:t>Cost Per Unit</w:t>
+            </w:r>
+          </w:p>
+        </w:tc>
+        <w:tc>
+          <w:tcPr>
+            <w:tcW w:w="2159" w:type="dxa"/>
+          </w:tcPr>
+          <w:p>
+            <w:pPr>
+              <w:tabs>
+                <w:tab w:val="left" w:pos="720"/>
+              </w:tabs>
+              <w:jc w:val="center"/>
+              <w:rPr>
+                <w:rFonts w:ascii="Times New Roman" w:hAnsi="Times New Roman" w:cs="Times New Roman"/>
+                <w:sz w:val="24"/>
+                <w:szCs w:val="24"/>
+              </w:rPr>
+            </w:pPr>
+            <w:r>
+              <w:rPr>
+                <w:rFonts w:ascii="Times New Roman" w:hAnsi="Times New Roman" w:cs="Times New Roman"/>
+                <w:sz w:val="24"/>
+                <w:szCs w:val="24"/>
+              </w:rPr>
+              <w:t>$1.12</w:t>
+            </w:r>
+          </w:p>
+        </w:tc>
+        <w:tc>
+          <w:tcPr>
+            <w:tcW w:w="2338" w:type="dxa"/>
+          </w:tcPr>
+          <w:p>
+            <w:pPr>
+              <w:tabs>
+                <w:tab w:val="left" w:pos="720"/>
+              </w:tabs>
+              <w:jc w:val="center"/>
+              <w:rPr>
+                <w:rFonts w:ascii="Times New Roman" w:hAnsi="Times New Roman" w:cs="Times New Roman"/>
+                <w:b/>
+                <w:sz w:val="24"/>
+                <w:szCs w:val="24"/>
+              </w:rPr>
+            </w:pPr>
+          </w:p>
+        </w:tc>
+        <w:tc>
+          <w:tcPr>
+            <w:tcW w:w="2338" w:type="dxa"/>
+          </w:tcPr>
+          <w:p>
+            <w:pPr>
+              <w:tabs>
+                <w:tab w:val="left" w:pos="720"/>
+              </w:tabs>
+              <w:jc w:val="center"/>
+              <w:rPr>
+                <w:rFonts w:ascii="Times New Roman" w:hAnsi="Times New Roman" w:cs="Times New Roman"/>
+                <w:b/>
+                <w:sz w:val="24"/>
+                <w:szCs w:val="24"/>
+              </w:rPr>
+            </w:pPr>
+          </w:p>
+        </w:tc>
+      </w:tr>
+    </w:tbl>
+    <w:p>
+      <w:pPr>
+        <w:tabs>
+          <w:tab w:val="left" w:pos="720"/>
+        </w:tabs>
+        <w:jc w:val="both"/>
+        <w:rPr>
+          <w:rFonts w:ascii="Times New Roman" w:hAnsi="Times New Roman" w:cs="Times New Roman"/>
+          <w:b/>
+          <w:sz w:val="24"/>
+          <w:szCs w:val="24"/>
+        </w:rPr>
+      </w:pPr>
+    </w:p>
+    <w:p>
+      <w:pPr>
+        <w:tabs>
+          <w:tab w:val="left" w:pos="720"/>
+        </w:tabs>
         <w:jc w:val="both"/>
         <w:rPr>
           <w:rFonts w:ascii="Times New Roman" w:hAnsi="Times New Roman" w:cs="Times New Roman"/>
@@ -312,6 +3575,9 @@
           <w:ilvl w:val="0"/>
           <w:numId w:val="1"/>
         </w:numPr>
+        <w:tabs>
+          <w:tab w:val="left" w:pos="720"/>
+        </w:tabs>
         <w:jc w:val="both"/>
         <w:rPr>
           <w:rFonts w:ascii="Times New Roman" w:hAnsi="Times New Roman" w:cs="Times New Roman"/>
@@ -335,6 +3601,9 @@
           <w:ilvl w:val="0"/>
           <w:numId w:val="1"/>
         </w:numPr>
+        <w:tabs>
+          <w:tab w:val="left" w:pos="720"/>
+        </w:tabs>
         <w:jc w:val="both"/>
         <w:rPr>
           <w:rFonts w:ascii="Times New Roman" w:hAnsi="Times New Roman" w:cs="Times New Roman"/>
@@ -358,6 +3627,9 @@
           <w:ilvl w:val="0"/>
           <w:numId w:val="1"/>
         </w:numPr>
+        <w:tabs>
+          <w:tab w:val="left" w:pos="720"/>
+        </w:tabs>
         <w:jc w:val="both"/>
         <w:rPr>
           <w:rFonts w:ascii="Times New Roman" w:hAnsi="Times New Roman" w:cs="Times New Roman"/>
@@ -381,6 +3653,9 @@
           <w:ilvl w:val="0"/>
           <w:numId w:val="1"/>
         </w:numPr>
+        <w:tabs>
+          <w:tab w:val="left" w:pos="720"/>
+        </w:tabs>
         <w:jc w:val="both"/>
         <w:rPr>
           <w:rFonts w:ascii="Times New Roman" w:hAnsi="Times New Roman" w:cs="Times New Roman"/>
@@ -404,6 +3679,9 @@
           <w:ilvl w:val="0"/>
           <w:numId w:val="1"/>
         </w:numPr>
+        <w:tabs>
+          <w:tab w:val="left" w:pos="720"/>
+        </w:tabs>
         <w:jc w:val="both"/>
         <w:rPr>
           <w:rFonts w:ascii="Times New Roman" w:hAnsi="Times New Roman" w:cs="Times New Roman"/>
@@ -417,7 +3695,6 @@
           <w:sz w:val="24"/>
           <w:szCs w:val="24"/>
         </w:rPr>
-        <w:lastRenderedPageBreak/>
         <w:t>Research life expectancy of sensors</w:t>
       </w:r>
     </w:p>
@@ -428,6 +3705,9 @@
           <w:ilvl w:val="0"/>
           <w:numId w:val="1"/>
         </w:numPr>
+        <w:tabs>
+          <w:tab w:val="left" w:pos="720"/>
+        </w:tabs>
         <w:jc w:val="both"/>
         <w:rPr>
           <w:rFonts w:ascii="Times New Roman" w:hAnsi="Times New Roman" w:cs="Times New Roman"/>
@@ -451,6 +3731,9 @@
           <w:ilvl w:val="0"/>
           <w:numId w:val="1"/>
         </w:numPr>
+        <w:tabs>
+          <w:tab w:val="left" w:pos="720"/>
+        </w:tabs>
         <w:jc w:val="both"/>
         <w:rPr>
           <w:rFonts w:ascii="Times New Roman" w:hAnsi="Times New Roman" w:cs="Times New Roman"/>
@@ -458,34 +3741,17 @@
           <w:szCs w:val="24"/>
         </w:rPr>
       </w:pPr>
-      <w:r>
-        <w:rPr>
-          <w:rFonts w:ascii="Times New Roman" w:hAnsi="Times New Roman" w:cs="Times New Roman"/>
-          <w:sz w:val="24"/>
-          <w:szCs w:val="24"/>
-        </w:rPr>
-        <w:t>http://www.ssspl.org/uploads/Products/Pdf/firealarmsystem.pdf</w:t>
-      </w:r>
-    </w:p>
-    <w:p>
-      <w:pPr>
-        <w:jc w:val="both"/>
-        <w:rPr>
-          <w:rFonts w:ascii="Times New Roman" w:hAnsi="Times New Roman" w:cs="Times New Roman"/>
-          <w:b/>
-          <w:sz w:val="24"/>
-          <w:szCs w:val="24"/>
-        </w:rPr>
-      </w:pPr>
-      <w:r>
-        <w:rPr>
-          <w:rFonts w:ascii="Times New Roman" w:hAnsi="Times New Roman" w:cs="Times New Roman"/>
-          <w:b/>
-          <w:sz w:val="24"/>
-          <w:szCs w:val="24"/>
-        </w:rPr>
-        <w:t>To Quantify</w:t>
-      </w:r>
+      <w:hyperlink r:id="rId5" w:history="1">
+        <w:r>
+          <w:rPr>
+            <w:rStyle w:val="Hyperlink"/>
+            <w:rFonts w:ascii="Times New Roman" w:hAnsi="Times New Roman" w:cs="Times New Roman"/>
+            <w:sz w:val="24"/>
+            <w:szCs w:val="24"/>
+          </w:rPr>
+          <w:t>http://www.ssspl.org/uploads/Products/Pdf/firealarmsystem.pdf</w:t>
+        </w:r>
+      </w:hyperlink>
     </w:p>
     <w:p>
       <w:pPr>
@@ -494,6 +3760,9 @@
           <w:ilvl w:val="0"/>
           <w:numId w:val="1"/>
         </w:numPr>
+        <w:tabs>
+          <w:tab w:val="left" w:pos="720"/>
+        </w:tabs>
         <w:jc w:val="both"/>
         <w:rPr>
           <w:rFonts w:ascii="Times New Roman" w:hAnsi="Times New Roman" w:cs="Times New Roman"/>
@@ -507,7 +3776,7 @@
           <w:sz w:val="24"/>
           <w:szCs w:val="24"/>
         </w:rPr>
-        <w:t xml:space="preserve">Sensitivity in % per meter </w:t>
+        <w:t>Save smoke chamber case for design section</w:t>
       </w:r>
     </w:p>
     <w:p>
@@ -517,6 +3786,9 @@
           <w:ilvl w:val="0"/>
           <w:numId w:val="1"/>
         </w:numPr>
+        <w:tabs>
+          <w:tab w:val="left" w:pos="720"/>
+        </w:tabs>
         <w:jc w:val="both"/>
         <w:rPr>
           <w:rFonts w:ascii="Times New Roman" w:hAnsi="Times New Roman" w:cs="Times New Roman"/>
@@ -530,7 +3802,32 @@
           <w:sz w:val="24"/>
           <w:szCs w:val="24"/>
         </w:rPr>
-        <w:t>Life Expectancy of sensor</w:t>
+        <w:t>MQ-2 sensor research</w:t>
+      </w:r>
+      <w:bookmarkStart w:id="0" w:name="_GoBack"/>
+      <w:bookmarkEnd w:id="0"/>
+    </w:p>
+    <w:p>
+      <w:pPr>
+        <w:tabs>
+          <w:tab w:val="left" w:pos="720"/>
+        </w:tabs>
+        <w:jc w:val="both"/>
+        <w:rPr>
+          <w:rFonts w:ascii="Times New Roman" w:hAnsi="Times New Roman" w:cs="Times New Roman"/>
+          <w:b/>
+          <w:sz w:val="24"/>
+          <w:szCs w:val="24"/>
+        </w:rPr>
+      </w:pPr>
+      <w:r>
+        <w:rPr>
+          <w:rFonts w:ascii="Times New Roman" w:hAnsi="Times New Roman" w:cs="Times New Roman"/>
+          <w:b/>
+          <w:sz w:val="24"/>
+          <w:szCs w:val="24"/>
+        </w:rPr>
+        <w:t>To Quantify</w:t>
       </w:r>
     </w:p>
     <w:p>
@@ -540,6 +3837,9 @@
           <w:ilvl w:val="0"/>
           <w:numId w:val="1"/>
         </w:numPr>
+        <w:tabs>
+          <w:tab w:val="left" w:pos="720"/>
+        </w:tabs>
         <w:jc w:val="both"/>
         <w:rPr>
           <w:rFonts w:ascii="Times New Roman" w:hAnsi="Times New Roman" w:cs="Times New Roman"/>
@@ -553,7 +3853,7 @@
           <w:sz w:val="24"/>
           <w:szCs w:val="24"/>
         </w:rPr>
-        <w:t>Accuracy of sensor</w:t>
+        <w:t xml:space="preserve">Sensitivity in % per meter </w:t>
       </w:r>
     </w:p>
     <w:p>
@@ -563,63 +3863,250 @@
           <w:ilvl w:val="0"/>
           <w:numId w:val="1"/>
         </w:numPr>
+        <w:tabs>
+          <w:tab w:val="left" w:pos="720"/>
+        </w:tabs>
         <w:jc w:val="both"/>
         <w:rPr>
-          <w:rFonts w:ascii="Times New Roman" w:eastAsia="Times New Roman" w:hAnsi="Times New Roman" w:cs="Times New Roman"/>
-          <w:sz w:val="24"/>
-          <w:szCs w:val="24"/>
-        </w:rPr>
-      </w:pPr>
-      <w:r>
-        <w:rPr>
-          <w:rFonts w:ascii="Times New Roman" w:eastAsia="Times New Roman" w:hAnsi="Times New Roman" w:cs="Times New Roman"/>
-          <w:sz w:val="24"/>
-          <w:szCs w:val="24"/>
-        </w:rPr>
-        <w:t>Response time</w:t>
+          <w:rFonts w:ascii="Times New Roman" w:hAnsi="Times New Roman" w:cs="Times New Roman"/>
+          <w:sz w:val="24"/>
+          <w:szCs w:val="24"/>
+        </w:rPr>
+      </w:pPr>
+      <w:r>
+        <w:rPr>
+          <w:rFonts w:ascii="Times New Roman" w:hAnsi="Times New Roman" w:cs="Times New Roman"/>
+          <w:sz w:val="24"/>
+          <w:szCs w:val="24"/>
+        </w:rPr>
+        <w:t>Life Expectancy of sensor</w:t>
       </w:r>
     </w:p>
     <w:p>
       <w:pPr>
+        <w:pStyle w:val="ListParagraph"/>
+        <w:numPr>
+          <w:ilvl w:val="0"/>
+          <w:numId w:val="1"/>
+        </w:numPr>
+        <w:tabs>
+          <w:tab w:val="left" w:pos="720"/>
+        </w:tabs>
         <w:jc w:val="both"/>
         <w:rPr>
+          <w:rFonts w:ascii="Times New Roman" w:hAnsi="Times New Roman" w:cs="Times New Roman"/>
+          <w:sz w:val="24"/>
+          <w:szCs w:val="24"/>
+        </w:rPr>
+      </w:pPr>
+      <w:r>
+        <w:rPr>
+          <w:rFonts w:ascii="Times New Roman" w:hAnsi="Times New Roman" w:cs="Times New Roman"/>
+          <w:sz w:val="24"/>
+          <w:szCs w:val="24"/>
+        </w:rPr>
+        <w:t>Accuracy of sensor</w:t>
+      </w:r>
+    </w:p>
+    <w:p>
+      <w:pPr>
+        <w:pStyle w:val="ListParagraph"/>
+        <w:numPr>
+          <w:ilvl w:val="0"/>
+          <w:numId w:val="1"/>
+        </w:numPr>
+        <w:tabs>
+          <w:tab w:val="left" w:pos="720"/>
+        </w:tabs>
+        <w:jc w:val="both"/>
+        <w:rPr>
           <w:rFonts w:ascii="Times New Roman" w:eastAsia="Times New Roman" w:hAnsi="Times New Roman" w:cs="Times New Roman"/>
           <w:sz w:val="24"/>
           <w:szCs w:val="24"/>
         </w:rPr>
       </w:pPr>
-      <w:hyperlink r:id="rId5" w:history="1">
+      <w:r>
+        <w:rPr>
+          <w:rFonts w:ascii="Times New Roman" w:eastAsia="Times New Roman" w:hAnsi="Times New Roman" w:cs="Times New Roman"/>
+          <w:sz w:val="24"/>
+          <w:szCs w:val="24"/>
+        </w:rPr>
+        <w:t>Response time</w:t>
+      </w:r>
+    </w:p>
+    <w:p>
+      <w:pPr>
+        <w:tabs>
+          <w:tab w:val="left" w:pos="720"/>
+        </w:tabs>
+        <w:jc w:val="both"/>
+        <w:rPr>
+          <w:rFonts w:ascii="Times New Roman" w:eastAsia="Times New Roman" w:hAnsi="Times New Roman" w:cs="Times New Roman"/>
+          <w:b/>
+          <w:sz w:val="24"/>
+          <w:szCs w:val="24"/>
+        </w:rPr>
+      </w:pPr>
+      <w:r>
+        <w:rPr>
+          <w:rFonts w:ascii="Times New Roman" w:eastAsia="Times New Roman" w:hAnsi="Times New Roman" w:cs="Times New Roman"/>
+          <w:b/>
+          <w:sz w:val="24"/>
+          <w:szCs w:val="24"/>
+        </w:rPr>
+        <w:t>Infrared LEDs</w:t>
+      </w:r>
+    </w:p>
+    <w:p>
+      <w:pPr>
+        <w:tabs>
+          <w:tab w:val="left" w:pos="720"/>
+        </w:tabs>
+        <w:jc w:val="both"/>
+        <w:rPr>
+          <w:rFonts w:ascii="Times New Roman" w:hAnsi="Times New Roman" w:cs="Times New Roman"/>
+          <w:sz w:val="24"/>
+          <w:szCs w:val="24"/>
+        </w:rPr>
+      </w:pPr>
+      <w:r>
+        <w:rPr>
+          <w:rFonts w:ascii="Times New Roman" w:hAnsi="Times New Roman" w:cs="Times New Roman"/>
+          <w:sz w:val="24"/>
+          <w:szCs w:val="24"/>
+        </w:rPr>
+        <w:t xml:space="preserve">QEE113 (my recommendation): </w:t>
+      </w:r>
+    </w:p>
+    <w:p>
+      <w:pPr>
+        <w:tabs>
+          <w:tab w:val="left" w:pos="720"/>
+        </w:tabs>
+        <w:jc w:val="both"/>
+        <w:rPr>
+          <w:rFonts w:ascii="Times New Roman" w:hAnsi="Times New Roman" w:cs="Times New Roman"/>
+          <w:sz w:val="24"/>
+          <w:szCs w:val="24"/>
+        </w:rPr>
+      </w:pPr>
+      <w:hyperlink r:id="rId6" w:history="1">
         <w:r>
           <w:rPr>
             <w:rStyle w:val="Hyperlink"/>
-            <w:rFonts w:ascii="Times New Roman" w:eastAsia="Times New Roman" w:hAnsi="Times New Roman" w:cs="Times New Roman"/>
+            <w:rFonts w:ascii="Times New Roman" w:hAnsi="Times New Roman" w:cs="Times New Roman"/>
             <w:sz w:val="24"/>
             <w:szCs w:val="24"/>
           </w:rPr>
-          <w:t>http://www.mouser.com/Search/Refine.aspx?Key</w:t>
-        </w:r>
-        <w:r>
-          <w:rPr>
-            <w:rStyle w:val="Hyperlink"/>
-            <w:rFonts w:ascii="Times New Roman" w:eastAsia="Times New Roman" w:hAnsi="Times New Roman" w:cs="Times New Roman"/>
-            <w:sz w:val="24"/>
-            <w:szCs w:val="24"/>
-          </w:rPr>
-          <w:t>w</w:t>
-        </w:r>
-        <w:r>
-          <w:rPr>
-            <w:rStyle w:val="Hyperlink"/>
-            <w:rFonts w:ascii="Times New Roman" w:eastAsia="Times New Roman" w:hAnsi="Times New Roman" w:cs="Times New Roman"/>
-            <w:sz w:val="24"/>
-            <w:szCs w:val="24"/>
-          </w:rPr>
-          <w:t>ord=TSKS5400S</w:t>
+          <w:t>http://www.mouser.com/ProductDetail/Fairchild-Semiconductor/QEE113/?qs=sGAEpiMZZMvAL21a%2fDhxMuzwbd0aUTVlanksvcoBHPo%3d</w:t>
         </w:r>
       </w:hyperlink>
     </w:p>
     <w:p>
       <w:pPr>
+        <w:tabs>
+          <w:tab w:val="left" w:pos="720"/>
+        </w:tabs>
+        <w:jc w:val="both"/>
+        <w:rPr>
+          <w:rFonts w:ascii="Times New Roman" w:hAnsi="Times New Roman" w:cs="Times New Roman"/>
+          <w:sz w:val="24"/>
+          <w:szCs w:val="24"/>
+        </w:rPr>
+      </w:pPr>
+      <w:proofErr w:type="spellStart"/>
+      <w:r>
+        <w:rPr>
+          <w:rFonts w:ascii="Times New Roman" w:hAnsi="Times New Roman" w:cs="Times New Roman"/>
+          <w:sz w:val="24"/>
+          <w:szCs w:val="24"/>
+        </w:rPr>
+        <w:t>Vishaw</w:t>
+      </w:r>
+      <w:proofErr w:type="spellEnd"/>
+      <w:r>
+        <w:rPr>
+          <w:rFonts w:ascii="Times New Roman" w:hAnsi="Times New Roman" w:cs="Times New Roman"/>
+          <w:sz w:val="24"/>
+          <w:szCs w:val="24"/>
+        </w:rPr>
+        <w:t xml:space="preserve"> TSKS:</w:t>
+      </w:r>
+    </w:p>
+    <w:p>
+      <w:pPr>
+        <w:tabs>
+          <w:tab w:val="left" w:pos="720"/>
+        </w:tabs>
+        <w:jc w:val="both"/>
+        <w:rPr>
+          <w:rFonts w:ascii="Times New Roman" w:hAnsi="Times New Roman" w:cs="Times New Roman"/>
+          <w:sz w:val="24"/>
+          <w:szCs w:val="24"/>
+        </w:rPr>
+      </w:pPr>
+      <w:hyperlink r:id="rId7" w:history="1">
+        <w:r>
+          <w:rPr>
+            <w:rStyle w:val="Hyperlink"/>
+            <w:rFonts w:ascii="Times New Roman" w:hAnsi="Times New Roman" w:cs="Times New Roman"/>
+            <w:sz w:val="24"/>
+            <w:szCs w:val="24"/>
+          </w:rPr>
+          <w:t>http://www.mouser.com/ProductDetail/Vishay-Semiconductors/TSKS5400S/?qs=sGAEpiMZZMvAL21a%2fDhxMjzY1Rb8bqZ%2fASqyBcGF3ws%3d</w:t>
+        </w:r>
+      </w:hyperlink>
+    </w:p>
+    <w:p>
+      <w:pPr>
+        <w:tabs>
+          <w:tab w:val="left" w:pos="720"/>
+        </w:tabs>
+        <w:jc w:val="both"/>
+        <w:rPr>
+          <w:rFonts w:ascii="Times New Roman" w:hAnsi="Times New Roman" w:cs="Times New Roman"/>
+          <w:sz w:val="24"/>
+          <w:szCs w:val="24"/>
+        </w:rPr>
+      </w:pPr>
+      <w:r>
+        <w:rPr>
+          <w:rFonts w:ascii="Times New Roman" w:hAnsi="Times New Roman" w:cs="Times New Roman"/>
+          <w:sz w:val="24"/>
+          <w:szCs w:val="24"/>
+        </w:rPr>
+        <w:t>OSRAM 4141:</w:t>
+      </w:r>
+    </w:p>
+    <w:p>
+      <w:pPr>
+        <w:tabs>
+          <w:tab w:val="left" w:pos="720"/>
+        </w:tabs>
+        <w:jc w:val="both"/>
+        <w:rPr>
+          <w:rFonts w:ascii="Times New Roman" w:hAnsi="Times New Roman" w:cs="Times New Roman"/>
+          <w:sz w:val="24"/>
+          <w:szCs w:val="24"/>
+        </w:rPr>
+      </w:pPr>
+      <w:hyperlink r:id="rId8" w:history="1">
+        <w:r>
+          <w:rPr>
+            <w:rStyle w:val="Hyperlink"/>
+            <w:rFonts w:ascii="Times New Roman" w:hAnsi="Times New Roman" w:cs="Times New Roman"/>
+            <w:sz w:val="24"/>
+            <w:szCs w:val="24"/>
+          </w:rPr>
+          <w:t>http://www.mouser.com/ProductDetail/OSRAM-Opto-Semiconductors/SFH-4141/?qs=sGAEpiMZZMvAL21a%2fDhxMman1vtIzMd5N8EDH%252b52PjRf7B7Njj6hfQ%3d%3d</w:t>
+        </w:r>
+      </w:hyperlink>
+    </w:p>
+    <w:p>
+      <w:pPr>
+        <w:tabs>
+          <w:tab w:val="left" w:pos="720"/>
+        </w:tabs>
         <w:jc w:val="both"/>
         <w:rPr>
           <w:rFonts w:ascii="Times New Roman" w:eastAsia="Times New Roman" w:hAnsi="Times New Roman" w:cs="Times New Roman"/>
@@ -628,18 +4115,314 @@
           <w:szCs w:val="24"/>
         </w:rPr>
       </w:pPr>
-      <w:r>
+    </w:p>
+    <w:p>
+      <w:pPr>
+        <w:tabs>
+          <w:tab w:val="left" w:pos="720"/>
+        </w:tabs>
+        <w:jc w:val="both"/>
         <w:rPr>
           <w:rFonts w:ascii="Times New Roman" w:eastAsia="Times New Roman" w:hAnsi="Times New Roman" w:cs="Times New Roman"/>
           <w:b/>
           <w:sz w:val="24"/>
           <w:szCs w:val="24"/>
         </w:rPr>
-        <w:t>References</w:t>
-      </w:r>
+      </w:pPr>
     </w:p>
     <w:p>
       <w:pPr>
+        <w:tabs>
+          <w:tab w:val="left" w:pos="720"/>
+          <w:tab w:val="left" w:pos="3705"/>
+        </w:tabs>
+        <w:jc w:val="both"/>
+        <w:rPr>
+          <w:rFonts w:ascii="Times New Roman" w:eastAsia="Times New Roman" w:hAnsi="Times New Roman" w:cs="Times New Roman"/>
+          <w:b/>
+          <w:sz w:val="24"/>
+          <w:szCs w:val="24"/>
+        </w:rPr>
+      </w:pPr>
+      <w:r>
+        <w:rPr>
+          <w:rFonts w:ascii="Times New Roman" w:eastAsia="Times New Roman" w:hAnsi="Times New Roman" w:cs="Times New Roman"/>
+          <w:b/>
+          <w:sz w:val="24"/>
+          <w:szCs w:val="24"/>
+        </w:rPr>
+        <w:t>References</w:t>
+      </w:r>
+    </w:p>
+    <w:p>
+      <w:pPr>
+        <w:tabs>
+          <w:tab w:val="left" w:pos="720"/>
+          <w:tab w:val="left" w:pos="3705"/>
+        </w:tabs>
+        <w:jc w:val="both"/>
+        <w:rPr>
+          <w:rFonts w:ascii="Times New Roman" w:hAnsi="Times New Roman" w:cs="Times New Roman"/>
+          <w:sz w:val="24"/>
+          <w:szCs w:val="24"/>
+        </w:rPr>
+      </w:pPr>
+      <w:r>
+        <w:rPr>
+          <w:rFonts w:ascii="Times New Roman" w:hAnsi="Times New Roman" w:cs="Times New Roman"/>
+          <w:sz w:val="24"/>
+          <w:szCs w:val="24"/>
+        </w:rPr>
+        <w:t xml:space="preserve">Cox, James F. Fundamentals of Linear Electronics: Integrated and Discrete. Albany, NY: Delmar, 2002. Print. </w:t>
+      </w:r>
+    </w:p>
+    <w:p>
+      <w:pPr>
+        <w:tabs>
+          <w:tab w:val="left" w:pos="720"/>
+          <w:tab w:val="left" w:pos="3705"/>
+        </w:tabs>
+        <w:rPr>
+          <w:rFonts w:ascii="Times New Roman" w:hAnsi="Times New Roman" w:cs="Times New Roman"/>
+          <w:sz w:val="24"/>
+          <w:szCs w:val="24"/>
+          <w:lang w:val="en"/>
+        </w:rPr>
+      </w:pPr>
+      <w:r>
+        <w:rPr>
+          <w:rFonts w:ascii="Times New Roman" w:hAnsi="Times New Roman" w:cs="Times New Roman"/>
+          <w:sz w:val="24"/>
+          <w:szCs w:val="24"/>
+          <w:lang w:val="en"/>
+        </w:rPr>
+        <w:t xml:space="preserve">Nave, Carl. "Photodiode Light Detector." </w:t>
+      </w:r>
+      <w:r>
+        <w:rPr>
+          <w:rFonts w:ascii="Times New Roman" w:hAnsi="Times New Roman" w:cs="Times New Roman"/>
+          <w:i/>
+          <w:iCs/>
+          <w:sz w:val="24"/>
+          <w:szCs w:val="24"/>
+          <w:lang w:val="en"/>
+        </w:rPr>
+        <w:t>Photodetectors</w:t>
+      </w:r>
+      <w:r>
+        <w:rPr>
+          <w:rFonts w:ascii="Times New Roman" w:hAnsi="Times New Roman" w:cs="Times New Roman"/>
+          <w:sz w:val="24"/>
+          <w:szCs w:val="24"/>
+          <w:lang w:val="en"/>
+        </w:rPr>
+        <w:t xml:space="preserve">. </w:t>
+      </w:r>
+      <w:proofErr w:type="spellStart"/>
+      <w:r>
+        <w:rPr>
+          <w:rFonts w:ascii="Times New Roman" w:hAnsi="Times New Roman" w:cs="Times New Roman"/>
+          <w:sz w:val="24"/>
+          <w:szCs w:val="24"/>
+          <w:lang w:val="en"/>
+        </w:rPr>
+        <w:t>HyperPhysics</w:t>
+      </w:r>
+      <w:proofErr w:type="spellEnd"/>
+      <w:r>
+        <w:rPr>
+          <w:rFonts w:ascii="Times New Roman" w:hAnsi="Times New Roman" w:cs="Times New Roman"/>
+          <w:sz w:val="24"/>
+          <w:szCs w:val="24"/>
+          <w:lang w:val="en"/>
+        </w:rPr>
+        <w:t xml:space="preserve">, </w:t>
+      </w:r>
+      <w:proofErr w:type="spellStart"/>
+      <w:r>
+        <w:rPr>
+          <w:rFonts w:ascii="Times New Roman" w:hAnsi="Times New Roman" w:cs="Times New Roman"/>
+          <w:sz w:val="24"/>
+          <w:szCs w:val="24"/>
+          <w:lang w:val="en"/>
+        </w:rPr>
+        <w:t>n.d.</w:t>
+      </w:r>
+      <w:proofErr w:type="spellEnd"/>
+      <w:r>
+        <w:rPr>
+          <w:rFonts w:ascii="Times New Roman" w:hAnsi="Times New Roman" w:cs="Times New Roman"/>
+          <w:sz w:val="24"/>
+          <w:szCs w:val="24"/>
+          <w:lang w:val="en"/>
+        </w:rPr>
+        <w:t xml:space="preserve"> Web. 07 Mar. 2017. &lt;http://hyperphysics.phy-astr.gsu.edu/hbase/Electronic/photdet.html&gt;. </w:t>
+      </w:r>
+    </w:p>
+    <w:p>
+      <w:pPr>
+        <w:tabs>
+          <w:tab w:val="left" w:pos="720"/>
+          <w:tab w:val="left" w:pos="3705"/>
+        </w:tabs>
+        <w:rPr>
+          <w:rFonts w:ascii="Times New Roman" w:eastAsia="Times New Roman" w:hAnsi="Times New Roman" w:cs="Times New Roman"/>
+          <w:sz w:val="24"/>
+          <w:szCs w:val="24"/>
+        </w:rPr>
+      </w:pPr>
+      <w:r>
+        <w:rPr>
+          <w:rFonts w:ascii="Times New Roman" w:eastAsia="Times New Roman" w:hAnsi="Times New Roman" w:cs="Times New Roman"/>
+          <w:sz w:val="24"/>
+          <w:szCs w:val="24"/>
+        </w:rPr>
+        <w:t xml:space="preserve">Tavernier, Filip, and </w:t>
+      </w:r>
+      <w:proofErr w:type="spellStart"/>
+      <w:r>
+        <w:rPr>
+          <w:rFonts w:ascii="Times New Roman" w:eastAsia="Times New Roman" w:hAnsi="Times New Roman" w:cs="Times New Roman"/>
+          <w:sz w:val="24"/>
+          <w:szCs w:val="24"/>
+        </w:rPr>
+        <w:t>Michiel</w:t>
+      </w:r>
+      <w:proofErr w:type="spellEnd"/>
+      <w:r>
+        <w:rPr>
+          <w:rFonts w:ascii="Times New Roman" w:eastAsia="Times New Roman" w:hAnsi="Times New Roman" w:cs="Times New Roman"/>
+          <w:sz w:val="24"/>
+          <w:szCs w:val="24"/>
+        </w:rPr>
+        <w:t xml:space="preserve"> </w:t>
+      </w:r>
+      <w:proofErr w:type="spellStart"/>
+      <w:r>
+        <w:rPr>
+          <w:rFonts w:ascii="Times New Roman" w:eastAsia="Times New Roman" w:hAnsi="Times New Roman" w:cs="Times New Roman"/>
+          <w:sz w:val="24"/>
+          <w:szCs w:val="24"/>
+        </w:rPr>
+        <w:t>Stevaert</w:t>
+      </w:r>
+      <w:proofErr w:type="spellEnd"/>
+      <w:r>
+        <w:rPr>
+          <w:rFonts w:ascii="Times New Roman" w:eastAsia="Times New Roman" w:hAnsi="Times New Roman" w:cs="Times New Roman"/>
+          <w:sz w:val="24"/>
+          <w:szCs w:val="24"/>
+        </w:rPr>
+        <w:t xml:space="preserve">. “Chapter 3: From Light to Electric Current – The Photodiode.” High-speed Optical Receivers with Integrated Photodiode in Nanoscale CMOS. </w:t>
+      </w:r>
+      <w:proofErr w:type="spellStart"/>
+      <w:r>
+        <w:rPr>
+          <w:rFonts w:ascii="Times New Roman" w:eastAsia="Times New Roman" w:hAnsi="Times New Roman" w:cs="Times New Roman"/>
+          <w:sz w:val="24"/>
+          <w:szCs w:val="24"/>
+        </w:rPr>
+        <w:t>NewYork</w:t>
+      </w:r>
+      <w:proofErr w:type="spellEnd"/>
+      <w:r>
+        <w:rPr>
+          <w:rFonts w:ascii="Times New Roman" w:eastAsia="Times New Roman" w:hAnsi="Times New Roman" w:cs="Times New Roman"/>
+          <w:sz w:val="24"/>
+          <w:szCs w:val="24"/>
+        </w:rPr>
+        <w:t xml:space="preserve">: Springer, 2011. N. </w:t>
+      </w:r>
+      <w:proofErr w:type="spellStart"/>
+      <w:r>
+        <w:rPr>
+          <w:rFonts w:ascii="Times New Roman" w:eastAsia="Times New Roman" w:hAnsi="Times New Roman" w:cs="Times New Roman"/>
+          <w:sz w:val="24"/>
+          <w:szCs w:val="24"/>
+        </w:rPr>
+        <w:t>pag</w:t>
+      </w:r>
+      <w:proofErr w:type="spellEnd"/>
+      <w:r>
+        <w:rPr>
+          <w:rFonts w:ascii="Times New Roman" w:eastAsia="Times New Roman" w:hAnsi="Times New Roman" w:cs="Times New Roman"/>
+          <w:sz w:val="24"/>
+          <w:szCs w:val="24"/>
+        </w:rPr>
+        <w:t>. Print.</w:t>
+      </w:r>
+      <w:r>
+        <w:rPr>
+          <w:rFonts w:ascii="Times New Roman" w:eastAsia="Times New Roman" w:hAnsi="Times New Roman" w:cs="Times New Roman"/>
+          <w:b/>
+          <w:sz w:val="24"/>
+          <w:szCs w:val="24"/>
+        </w:rPr>
+        <w:tab/>
+      </w:r>
+    </w:p>
+    <w:p>
+      <w:pPr>
+        <w:tabs>
+          <w:tab w:val="left" w:pos="720"/>
+          <w:tab w:val="left" w:pos="3705"/>
+        </w:tabs>
+        <w:jc w:val="both"/>
+      </w:pPr>
+    </w:p>
+    <w:p>
+      <w:pPr>
+        <w:tabs>
+          <w:tab w:val="left" w:pos="720"/>
+          <w:tab w:val="left" w:pos="3705"/>
+        </w:tabs>
+        <w:jc w:val="both"/>
+        <w:rPr>
+          <w:rFonts w:ascii="Arial" w:hAnsi="Arial" w:cs="Arial"/>
+          <w:i/>
+          <w:iCs/>
+          <w:color w:val="000000"/>
+          <w:sz w:val="15"/>
+          <w:szCs w:val="15"/>
+          <w:shd w:val="clear" w:color="auto" w:fill="F7F7F7"/>
+        </w:rPr>
+      </w:pPr>
+    </w:p>
+    <w:p>
+      <w:pPr>
+        <w:tabs>
+          <w:tab w:val="left" w:pos="720"/>
+          <w:tab w:val="left" w:pos="3705"/>
+        </w:tabs>
+        <w:jc w:val="both"/>
+        <w:rPr>
+          <w:rFonts w:ascii="Times New Roman" w:eastAsia="Times New Roman" w:hAnsi="Times New Roman" w:cs="Times New Roman"/>
+          <w:b/>
+          <w:sz w:val="24"/>
+          <w:szCs w:val="24"/>
+        </w:rPr>
+      </w:pPr>
+    </w:p>
+    <w:p>
+      <w:pPr>
+        <w:tabs>
+          <w:tab w:val="left" w:pos="720"/>
+          <w:tab w:val="left" w:pos="3705"/>
+        </w:tabs>
+        <w:jc w:val="both"/>
+        <w:rPr>
+          <w:rFonts w:ascii="Times New Roman" w:eastAsia="Times New Roman" w:hAnsi="Times New Roman" w:cs="Times New Roman"/>
+          <w:b/>
+          <w:sz w:val="24"/>
+          <w:szCs w:val="24"/>
+        </w:rPr>
+      </w:pPr>
+    </w:p>
+    <w:p>
+      <w:pPr>
+        <w:tabs>
+          <w:tab w:val="left" w:pos="720"/>
+        </w:tabs>
         <w:jc w:val="both"/>
       </w:pPr>
     </w:p>
@@ -661,7 +4444,7 @@
 </file>
 
 <file path=word/numbering.xml><?xml version="1.0" encoding="utf-8"?>
-<w:numbering xmlns:wpc="http://schemas.microsoft.com/office/word/2010/wordprocessingCanvas" xmlns:cx="http://schemas.microsoft.com/office/drawing/2014/chartex" xmlns:cx1="http://schemas.microsoft.com/office/drawing/2015/9/8/chartex" xmlns:mc="http://schemas.openxmlformats.org/markup-compatibility/2006" xmlns:o="urn:schemas-microsoft-com:office:office" xmlns:r="http://schemas.openxmlformats.org/officeDocument/2006/relationships" xmlns:m="http://schemas.openxmlformats.org/officeDocument/2006/math" xmlns:v="urn:schemas-microsoft-com:vml" xmlns:wp14="http://schemas.microsoft.com/office/word/2010/wordprocessingDrawing" xmlns:wp="http://schemas.openxmlformats.org/drawingml/2006/wordprocessingDrawing" xmlns:w10="urn:schemas-microsoft-com:office:word" xmlns:w="http://schemas.openxmlformats.org/wordprocessingml/2006/main" xmlns:w14="http://schemas.microsoft.com/office/word/2010/wordml" xmlns:w15="http://schemas.microsoft.com/office/word/2012/wordml" xmlns:w16se="http://schemas.microsoft.com/office/word/2015/wordml/symex" xmlns:wpg="http://schemas.microsoft.com/office/word/2010/wordprocessingGroup" xmlns:wpi="http://schemas.microsoft.com/office/word/2010/wordprocessingInk" xmlns:wne="http://schemas.microsoft.com/office/word/2006/wordml" xmlns:wps="http://schemas.microsoft.com/office/word/2010/wordprocessingShape" mc:Ignorable="w14 w15 w16se wp14">
+<w:numbering xmlns:wpc="http://schemas.microsoft.com/office/word/2010/wordprocessingCanvas" xmlns:cx="http://schemas.microsoft.com/office/drawing/2014/chartex" xmlns:cx1="http://schemas.microsoft.com/office/drawing/2015/9/8/chartex" xmlns:cx2="http://schemas.microsoft.com/office/drawing/2015/10/21/chartex" xmlns:cx3="http://schemas.microsoft.com/office/drawing/2016/5/9/chartex" xmlns:cx4="http://schemas.microsoft.com/office/drawing/2016/5/10/chartex" xmlns:cx5="http://schemas.microsoft.com/office/drawing/2016/5/11/chartex" xmlns:mc="http://schemas.openxmlformats.org/markup-compatibility/2006" xmlns:o="urn:schemas-microsoft-com:office:office" xmlns:r="http://schemas.openxmlformats.org/officeDocument/2006/relationships" xmlns:m="http://schemas.openxmlformats.org/officeDocument/2006/math" xmlns:v="urn:schemas-microsoft-com:vml" xmlns:wp14="http://schemas.microsoft.com/office/word/2010/wordprocessingDrawing" xmlns:wp="http://schemas.openxmlformats.org/drawingml/2006/wordprocessingDrawing" xmlns:w10="urn:schemas-microsoft-com:office:word" xmlns:w="http://schemas.openxmlformats.org/wordprocessingml/2006/main" xmlns:w14="http://schemas.microsoft.com/office/word/2010/wordml" xmlns:w15="http://schemas.microsoft.com/office/word/2012/wordml" xmlns:w16se="http://schemas.microsoft.com/office/word/2015/wordml/symex" xmlns:wpg="http://schemas.microsoft.com/office/word/2010/wordprocessingGroup" xmlns:wpi="http://schemas.microsoft.com/office/word/2010/wordprocessingInk" xmlns:wne="http://schemas.microsoft.com/office/word/2006/wordml" xmlns:wps="http://schemas.microsoft.com/office/word/2010/wordprocessingShape" mc:Ignorable="w14 w15 w16se wp14">
   <w:abstractNum w:abstractNumId="0" w15:restartNumberingAfterBreak="0">
     <w:nsid w:val="47222DB7"/>
     <w:multiLevelType w:val="hybridMultilevel"/>
@@ -798,7 +4581,7 @@
       </w:pPr>
     </w:pPrDefault>
   </w:docDefaults>
-  <w:latentStyles w:defLockedState="0" w:defUIPriority="99" w:defSemiHidden="0" w:defUnhideWhenUsed="0" w:defQFormat="0" w:count="371">
+  <w:latentStyles w:defLockedState="0" w:defUIPriority="99" w:defSemiHidden="0" w:defUnhideWhenUsed="0" w:defQFormat="0" w:count="374">
     <w:lsdException w:name="Normal" w:uiPriority="0" w:qFormat="1"/>
     <w:lsdException w:name="heading 1" w:uiPriority="9" w:qFormat="1"/>
     <w:lsdException w:name="heading 2" w:semiHidden="1" w:uiPriority="9" w:unhideWhenUsed="1" w:qFormat="1"/>
@@ -1170,6 +4953,9 @@
     <w:lsdException w:name="List Table 5 Dark Accent 6" w:uiPriority="50"/>
     <w:lsdException w:name="List Table 6 Colorful Accent 6" w:uiPriority="51"/>
     <w:lsdException w:name="List Table 7 Colorful Accent 6" w:uiPriority="52"/>
+    <w:lsdException w:name="Mention" w:semiHidden="1" w:unhideWhenUsed="1"/>
+    <w:lsdException w:name="Smart Hyperlink" w:semiHidden="1" w:unhideWhenUsed="1"/>
+    <w:lsdException w:name="Hashtag" w:semiHidden="1" w:unhideWhenUsed="1"/>
   </w:latentStyles>
   <w:style w:type="paragraph" w:default="1" w:styleId="Normal">
     <w:name w:val="Normal"/>
@@ -1178,7 +4964,6 @@
   <w:style w:type="character" w:default="1" w:styleId="DefaultParagraphFont">
     <w:name w:val="Default Paragraph Font"/>
     <w:uiPriority w:val="1"/>
-    <w:semiHidden/>
     <w:unhideWhenUsed/>
   </w:style>
   <w:style w:type="table" w:default="1" w:styleId="TableNormal">
@@ -1235,6 +5020,47 @@
       <w:color w:val="954F72" w:themeColor="followedHyperlink"/>
       <w:u w:val="single"/>
     </w:rPr>
+  </w:style>
+  <w:style w:type="character" w:styleId="Mention">
+    <w:name w:val="Mention"/>
+    <w:basedOn w:val="DefaultParagraphFont"/>
+    <w:uiPriority w:val="99"/>
+    <w:semiHidden/>
+    <w:unhideWhenUsed/>
+    <w:rsid w:val="007C51E6"/>
+    <w:rPr>
+      <w:color w:val="2B579A"/>
+      <w:shd w:val="clear" w:color="auto" w:fill="E6E6E6"/>
+    </w:rPr>
+  </w:style>
+  <w:style w:type="character" w:customStyle="1" w:styleId="apple-converted-space">
+    <w:name w:val="apple-converted-space"/>
+    <w:basedOn w:val="DefaultParagraphFont"/>
+    <w:rsid w:val="007C51E6"/>
+  </w:style>
+  <w:style w:type="table" w:styleId="TableGrid">
+    <w:name w:val="Table Grid"/>
+    <w:basedOn w:val="TableNormal"/>
+    <w:uiPriority w:val="39"/>
+    <w:rsid w:val="004C1045"/>
+    <w:pPr>
+      <w:spacing w:after="0" w:line="240" w:lineRule="auto"/>
+    </w:pPr>
+    <w:tblPr>
+      <w:tblBorders>
+        <w:top w:val="single" w:sz="4" w:space="0" w:color="auto"/>
+        <w:left w:val="single" w:sz="4" w:space="0" w:color="auto"/>
+        <w:bottom w:val="single" w:sz="4" w:space="0" w:color="auto"/>
+        <w:right w:val="single" w:sz="4" w:space="0" w:color="auto"/>
+        <w:insideH w:val="single" w:sz="4" w:space="0" w:color="auto"/>
+        <w:insideV w:val="single" w:sz="4" w:space="0" w:color="auto"/>
+      </w:tblBorders>
+    </w:tblPr>
+  </w:style>
+  <w:style w:type="character" w:customStyle="1" w:styleId="citationtext">
+    <w:name w:val="citation_text"/>
+    <w:basedOn w:val="DefaultParagraphFont"/>
+    <w:rsid w:val="0046727D"/>
   </w:style>
 </w:styles>
 </file>

</xml_diff>